<commit_message>
actualizo el TP Nº2.docx
</commit_message>
<xml_diff>
--- a/Tp 2/TP Nº2.docx
+++ b/Tp 2/TP Nº2.docx
@@ -8,1136 +8,1366 @@
         <w:rPr>
           <w:rFonts w:ascii="Arial" w:eastAsia="Arial" w:hAnsi="Arial" w:cs="Arial"/>
           <w:color w:val="0070C0"/>
+          <w:sz w:val="28"/>
+          <w:szCs w:val="28"/>
           <w:u w:val="single"/>
         </w:rPr>
       </w:pPr>
       <w:r>
+        <w:rPr>
+          <w:rFonts w:ascii="Arial" w:eastAsia="Arial" w:hAnsi="Arial" w:cs="Arial"/>
+          <w:color w:val="0070C0"/>
+          <w:sz w:val="28"/>
+          <w:szCs w:val="28"/>
+          <w:u w:val="single"/>
+        </w:rPr>
+        <w:t>BNF de la gramática léxica:</w:t>
+      </w:r>
+    </w:p>
+    <w:p>
+      <w:pPr>
+        <w:spacing w:after="0" w:line="240" w:lineRule="auto"/>
         <w:rPr>
           <w:rFonts w:ascii="Arial" w:eastAsia="Arial" w:hAnsi="Arial" w:cs="Arial"/>
           <w:color w:val="0070C0"/>
           <w:u w:val="single"/>
         </w:rPr>
-        <w:t>BNF de la gramática léxica</w:t>
-      </w:r>
-    </w:p>
-    <w:p>
-      <w:pPr>
-        <w:spacing w:after="0" w:line="240" w:lineRule="auto"/>
-        <w:rPr>
-          <w:rFonts w:ascii="Arial" w:eastAsia="Arial" w:hAnsi="Arial" w:cs="Arial"/>
-          <w:color w:val="0070C0"/>
+      </w:pPr>
+    </w:p>
+    <w:p>
+      <w:pPr>
+        <w:spacing w:after="0" w:line="240" w:lineRule="auto"/>
+        <w:rPr>
+          <w:rFonts w:ascii="Arial" w:eastAsia="Arial" w:hAnsi="Arial" w:cs="Arial"/>
+          <w:i/>
+          <w:iCs/>
+          <w:color w:val="000000"/>
+        </w:rPr>
+      </w:pPr>
+      <w:r>
+        <w:rPr>
+          <w:rFonts w:ascii="Arial" w:eastAsia="Arial" w:hAnsi="Arial" w:cs="Arial"/>
+          <w:i/>
+          <w:iCs/>
+          <w:color w:val="000000"/>
+        </w:rPr>
+        <w:t>token :</w:t>
+      </w:r>
+    </w:p>
+    <w:p>
+      <w:pPr>
+        <w:spacing w:after="0" w:line="240" w:lineRule="auto"/>
+        <w:ind w:firstLine="720"/>
+        <w:rPr>
+          <w:rFonts w:ascii="Arial" w:eastAsia="Arial" w:hAnsi="Arial" w:cs="Arial"/>
+          <w:i/>
+          <w:iCs/>
+          <w:color w:val="000000"/>
+        </w:rPr>
+      </w:pPr>
+      <w:r>
+        <w:rPr>
+          <w:rFonts w:ascii="Arial" w:eastAsia="Arial" w:hAnsi="Arial" w:cs="Arial"/>
+          <w:i/>
+          <w:iCs/>
+          <w:color w:val="000000"/>
+        </w:rPr>
+        <w:t>palabraReservada</w:t>
+      </w:r>
+      <w:r>
+        <w:rPr>
+          <w:rFonts w:ascii="Arial" w:eastAsia="Arial" w:hAnsi="Arial" w:cs="Arial"/>
+          <w:i/>
+          <w:iCs/>
+          <w:color w:val="000000"/>
+        </w:rPr>
+        <w:t xml:space="preserve"> </w:t>
+      </w:r>
+    </w:p>
+    <w:p>
+      <w:pPr>
+        <w:spacing w:after="0" w:line="240" w:lineRule="auto"/>
+        <w:ind w:firstLine="720"/>
+        <w:rPr>
+          <w:rFonts w:ascii="Arial" w:eastAsia="Arial" w:hAnsi="Arial" w:cs="Arial"/>
+          <w:i/>
+          <w:iCs/>
+          <w:color w:val="000000"/>
+        </w:rPr>
+      </w:pPr>
+      <w:r>
+        <w:rPr>
+          <w:rFonts w:ascii="Arial" w:eastAsia="Arial" w:hAnsi="Arial" w:cs="Arial"/>
+          <w:i/>
+          <w:iCs/>
+          <w:color w:val="000000"/>
+        </w:rPr>
+        <w:t>identificador</w:t>
+      </w:r>
+      <w:r>
+        <w:rPr>
+          <w:rFonts w:ascii="Arial" w:eastAsia="Arial" w:hAnsi="Arial" w:cs="Arial"/>
+          <w:i/>
+          <w:iCs/>
+          <w:color w:val="000000"/>
+        </w:rPr>
+        <w:t xml:space="preserve"> </w:t>
+      </w:r>
+    </w:p>
+    <w:p>
+      <w:pPr>
+        <w:spacing w:after="0" w:line="240" w:lineRule="auto"/>
+        <w:ind w:firstLine="720"/>
+        <w:rPr>
+          <w:rFonts w:ascii="Arial" w:eastAsia="Arial" w:hAnsi="Arial" w:cs="Arial"/>
+          <w:i/>
+          <w:iCs/>
+          <w:color w:val="000000"/>
+        </w:rPr>
+      </w:pPr>
+      <w:r>
+        <w:rPr>
+          <w:rFonts w:ascii="Arial" w:eastAsia="Arial" w:hAnsi="Arial" w:cs="Arial"/>
+          <w:i/>
+          <w:iCs/>
+          <w:color w:val="000000"/>
+        </w:rPr>
+        <w:t>constanteEntera</w:t>
+      </w:r>
+      <w:r>
+        <w:rPr>
+          <w:rFonts w:ascii="Arial" w:eastAsia="Arial" w:hAnsi="Arial" w:cs="Arial"/>
+          <w:i/>
+          <w:iCs/>
+          <w:color w:val="000000"/>
+        </w:rPr>
+        <w:t xml:space="preserve"> </w:t>
+      </w:r>
+    </w:p>
+    <w:p>
+      <w:pPr>
+        <w:spacing w:after="0" w:line="240" w:lineRule="auto"/>
+        <w:ind w:firstLine="720"/>
+        <w:rPr>
+          <w:rFonts w:ascii="Arial" w:eastAsia="Arial" w:hAnsi="Arial" w:cs="Arial"/>
+          <w:i/>
+          <w:iCs/>
+          <w:color w:val="000000"/>
+        </w:rPr>
+      </w:pPr>
+      <w:r>
+        <w:rPr>
+          <w:rFonts w:ascii="Arial" w:eastAsia="Arial" w:hAnsi="Arial" w:cs="Arial"/>
+          <w:i/>
+          <w:iCs/>
+          <w:color w:val="000000"/>
+        </w:rPr>
+        <w:t>operador</w:t>
+      </w:r>
+      <w:r>
+        <w:rPr>
+          <w:rFonts w:ascii="Arial" w:eastAsia="Arial" w:hAnsi="Arial" w:cs="Arial"/>
+          <w:i/>
+          <w:iCs/>
+          <w:color w:val="000000"/>
+        </w:rPr>
+        <w:t xml:space="preserve"> </w:t>
+      </w:r>
+    </w:p>
+    <w:p>
+      <w:pPr>
+        <w:spacing w:after="0" w:line="240" w:lineRule="auto"/>
+        <w:ind w:firstLine="720"/>
+        <w:rPr>
+          <w:rFonts w:ascii="Arial" w:eastAsia="Arial" w:hAnsi="Arial" w:cs="Arial"/>
+          <w:i/>
+          <w:iCs/>
+          <w:color w:val="000000"/>
+        </w:rPr>
+      </w:pPr>
+      <w:r>
+        <w:rPr>
+          <w:rFonts w:ascii="Arial" w:eastAsia="Arial" w:hAnsi="Arial" w:cs="Arial"/>
+          <w:i/>
+          <w:iCs/>
+          <w:color w:val="000000"/>
+        </w:rPr>
+        <w:t>asignacion</w:t>
+      </w:r>
+      <w:r>
+        <w:rPr>
+          <w:rFonts w:ascii="Arial" w:eastAsia="Arial" w:hAnsi="Arial" w:cs="Arial"/>
+          <w:i/>
+          <w:iCs/>
+          <w:color w:val="000000"/>
+        </w:rPr>
+        <w:t xml:space="preserve"> </w:t>
+      </w:r>
+    </w:p>
+    <w:p>
+      <w:pPr>
+        <w:spacing w:after="0" w:line="240" w:lineRule="auto"/>
+        <w:ind w:firstLine="720"/>
+        <w:rPr>
+          <w:rFonts w:ascii="Arial" w:eastAsia="Arial" w:hAnsi="Arial" w:cs="Arial"/>
+          <w:i/>
+          <w:iCs/>
+          <w:color w:val="000000"/>
+        </w:rPr>
+      </w:pPr>
+      <w:r>
+        <w:rPr>
+          <w:rFonts w:ascii="Arial" w:eastAsia="Arial" w:hAnsi="Arial" w:cs="Arial"/>
+          <w:i/>
+          <w:iCs/>
+          <w:color w:val="000000"/>
+        </w:rPr>
+        <w:t>caracterPuntuacion.</w:t>
+      </w:r>
+    </w:p>
+    <w:p>
+      <w:pPr>
+        <w:spacing w:after="0" w:line="240" w:lineRule="auto"/>
+        <w:rPr>
+          <w:rFonts w:ascii="Times New Roman" w:eastAsia="Times New Roman" w:hAnsi="Times New Roman" w:cs="Times New Roman"/>
+          <w:sz w:val="24"/>
+          <w:szCs w:val="24"/>
+        </w:rPr>
+      </w:pPr>
+    </w:p>
+    <w:p>
+      <w:pPr>
+        <w:spacing w:after="0" w:line="240" w:lineRule="auto"/>
+        <w:rPr>
+          <w:rFonts w:ascii="Arial" w:eastAsia="Arial" w:hAnsi="Arial" w:cs="Arial"/>
+          <w:i/>
+          <w:iCs/>
+          <w:color w:val="000000"/>
+        </w:rPr>
+      </w:pPr>
+      <w:r>
+        <w:rPr>
+          <w:rFonts w:ascii="Arial" w:eastAsia="Arial" w:hAnsi="Arial" w:cs="Arial"/>
+          <w:i/>
+          <w:iCs/>
+          <w:color w:val="000000"/>
+        </w:rPr>
+        <w:t xml:space="preserve">palabraReservada </w:t>
+      </w:r>
+      <w:r>
+        <w:rPr>
+          <w:rFonts w:ascii="Arial" w:eastAsia="Arial" w:hAnsi="Arial" w:cs="Arial"/>
+          <w:i/>
+          <w:iCs/>
+          <w:color w:val="000000"/>
+        </w:rPr>
+        <w:t>:</w:t>
+      </w:r>
+    </w:p>
+    <w:p>
+      <w:pPr>
+        <w:spacing w:after="0" w:line="240" w:lineRule="auto"/>
+        <w:ind w:firstLine="720"/>
+        <w:rPr>
+          <w:rFonts w:ascii="Arial" w:eastAsia="Arial" w:hAnsi="Arial" w:cs="Arial"/>
+          <w:b/>
+          <w:color w:val="000000"/>
+        </w:rPr>
+      </w:pPr>
+      <w:r>
+        <w:rPr>
+          <w:rFonts w:ascii="Arial" w:eastAsia="Arial" w:hAnsi="Arial" w:cs="Arial"/>
+          <w:b/>
+          <w:color w:val="000000"/>
+        </w:rPr>
+        <w:t>p</w:t>
+      </w:r>
+      <w:r>
+        <w:rPr>
+          <w:rFonts w:ascii="Arial" w:eastAsia="Arial" w:hAnsi="Arial" w:cs="Arial"/>
+          <w:b/>
+          <w:color w:val="000000"/>
+        </w:rPr>
+        <w:t>rograma</w:t>
+      </w:r>
+    </w:p>
+    <w:p>
+      <w:pPr>
+        <w:spacing w:after="0" w:line="240" w:lineRule="auto"/>
+        <w:ind w:firstLine="720"/>
+        <w:rPr>
+          <w:rFonts w:ascii="Arial" w:eastAsia="Arial" w:hAnsi="Arial" w:cs="Arial"/>
+          <w:b/>
+          <w:color w:val="000000"/>
+        </w:rPr>
+      </w:pPr>
+      <w:r>
+        <w:rPr>
+          <w:rFonts w:ascii="Arial" w:eastAsia="Arial" w:hAnsi="Arial" w:cs="Arial"/>
+          <w:b/>
+          <w:color w:val="000000"/>
+        </w:rPr>
+        <w:t>declarar</w:t>
+      </w:r>
+    </w:p>
+    <w:p>
+      <w:pPr>
+        <w:spacing w:after="0" w:line="240" w:lineRule="auto"/>
+        <w:ind w:firstLine="720"/>
+        <w:rPr>
+          <w:rFonts w:ascii="Arial" w:eastAsia="Arial" w:hAnsi="Arial" w:cs="Arial"/>
+          <w:b/>
+          <w:color w:val="000000"/>
+        </w:rPr>
+      </w:pPr>
+      <w:r>
+        <w:rPr>
+          <w:rFonts w:ascii="Arial" w:eastAsia="Arial" w:hAnsi="Arial" w:cs="Arial"/>
+          <w:b/>
+          <w:color w:val="000000"/>
+        </w:rPr>
+        <w:t>leer</w:t>
+      </w:r>
+    </w:p>
+    <w:p>
+      <w:pPr>
+        <w:spacing w:after="0" w:line="240" w:lineRule="auto"/>
+        <w:ind w:firstLine="720"/>
+        <w:rPr>
+          <w:rFonts w:ascii="Arial" w:eastAsia="Arial" w:hAnsi="Arial" w:cs="Arial"/>
+          <w:b/>
+          <w:color w:val="000000"/>
+        </w:rPr>
+      </w:pPr>
+      <w:r>
+        <w:rPr>
+          <w:rFonts w:ascii="Arial" w:eastAsia="Arial" w:hAnsi="Arial" w:cs="Arial"/>
+          <w:b/>
+          <w:color w:val="000000"/>
+        </w:rPr>
+        <w:t>escribir</w:t>
+      </w:r>
+    </w:p>
+    <w:p>
+      <w:pPr>
+        <w:spacing w:after="0" w:line="240" w:lineRule="auto"/>
+        <w:ind w:firstLine="720"/>
+        <w:rPr>
+          <w:rFonts w:ascii="Arial" w:eastAsia="Arial" w:hAnsi="Arial" w:cs="Arial"/>
+          <w:color w:val="000000"/>
+        </w:rPr>
+      </w:pPr>
+      <w:r>
+        <w:rPr>
+          <w:rFonts w:ascii="Arial" w:eastAsia="Arial" w:hAnsi="Arial" w:cs="Arial"/>
+          <w:b/>
+          <w:color w:val="000000"/>
+        </w:rPr>
+        <w:t>fin-prog</w:t>
+      </w:r>
+    </w:p>
+    <w:p>
+      <w:pPr>
+        <w:spacing w:after="0" w:line="240" w:lineRule="auto"/>
+        <w:rPr>
+          <w:rFonts w:ascii="Times New Roman" w:eastAsia="Times New Roman" w:hAnsi="Times New Roman" w:cs="Times New Roman"/>
+          <w:sz w:val="24"/>
+          <w:szCs w:val="24"/>
+        </w:rPr>
+      </w:pPr>
+    </w:p>
+    <w:p>
+      <w:pPr>
+        <w:spacing w:after="0" w:line="240" w:lineRule="auto"/>
+        <w:rPr>
+          <w:rFonts w:ascii="Arial" w:eastAsia="Arial" w:hAnsi="Arial" w:cs="Arial"/>
+          <w:i/>
+          <w:iCs/>
+          <w:color w:val="000000"/>
+        </w:rPr>
+      </w:pPr>
+      <w:r>
+        <w:rPr>
+          <w:rFonts w:ascii="Arial" w:eastAsia="Arial" w:hAnsi="Arial" w:cs="Arial"/>
+          <w:i/>
+          <w:iCs/>
+          <w:color w:val="000000"/>
+        </w:rPr>
+        <w:t>identificador</w:t>
+      </w:r>
+      <w:r>
+        <w:rPr>
+          <w:rFonts w:ascii="Arial" w:eastAsia="Arial" w:hAnsi="Arial" w:cs="Arial"/>
+          <w:i/>
+          <w:iCs/>
+          <w:color w:val="000000"/>
+        </w:rPr>
+        <w:t xml:space="preserve"> :</w:t>
+      </w:r>
+      <w:r>
+        <w:rPr>
+          <w:rFonts w:ascii="Arial" w:eastAsia="Arial" w:hAnsi="Arial" w:cs="Arial"/>
+          <w:i/>
+          <w:iCs/>
+          <w:color w:val="000000"/>
+        </w:rPr>
+        <w:t xml:space="preserve">  </w:t>
+      </w:r>
+    </w:p>
+    <w:p>
+      <w:pPr>
+        <w:spacing w:after="0" w:line="240" w:lineRule="auto"/>
+        <w:ind w:firstLine="720"/>
+        <w:rPr>
+          <w:rFonts w:ascii="Arial" w:eastAsia="Arial" w:hAnsi="Arial" w:cs="Arial"/>
+          <w:bCs/>
+          <w:i/>
+          <w:iCs/>
+          <w:color w:val="000000"/>
+        </w:rPr>
+      </w:pPr>
+      <w:r>
+        <w:rPr>
+          <w:rFonts w:ascii="Arial" w:eastAsia="Arial" w:hAnsi="Arial" w:cs="Arial"/>
+          <w:bCs/>
+          <w:i/>
+          <w:iCs/>
+          <w:color w:val="000000"/>
+        </w:rPr>
+        <w:t>letra</w:t>
+      </w:r>
+    </w:p>
+    <w:p>
+      <w:pPr>
+        <w:spacing w:after="0" w:line="240" w:lineRule="auto"/>
+        <w:ind w:left="720"/>
+        <w:rPr>
+          <w:rFonts w:ascii="Arial" w:eastAsia="Arial" w:hAnsi="Arial" w:cs="Arial"/>
+          <w:bCs/>
+          <w:i/>
+          <w:iCs/>
+          <w:color w:val="000000"/>
+        </w:rPr>
+      </w:pPr>
+      <w:r>
+        <w:rPr>
+          <w:rFonts w:ascii="Arial" w:eastAsia="Arial" w:hAnsi="Arial" w:cs="Arial"/>
+          <w:bCs/>
+          <w:i/>
+          <w:iCs/>
+          <w:color w:val="000000"/>
+        </w:rPr>
+        <w:t>identificador letra</w:t>
+      </w:r>
+    </w:p>
+    <w:p>
+      <w:pPr>
+        <w:spacing w:after="0" w:line="240" w:lineRule="auto"/>
+        <w:ind w:left="720"/>
+        <w:rPr>
+          <w:rFonts w:ascii="Arial" w:eastAsia="Arial" w:hAnsi="Arial" w:cs="Arial"/>
+          <w:bCs/>
+          <w:i/>
+          <w:iCs/>
+          <w:color w:val="000000"/>
+        </w:rPr>
+      </w:pPr>
+      <w:r>
+        <w:rPr>
+          <w:rFonts w:ascii="Arial" w:eastAsia="Arial" w:hAnsi="Arial" w:cs="Arial"/>
+          <w:bCs/>
+          <w:i/>
+          <w:iCs/>
+          <w:color w:val="000000"/>
+        </w:rPr>
+        <w:t>identificador</w:t>
+      </w:r>
+      <w:r>
+        <w:rPr>
+          <w:rFonts w:ascii="Arial" w:eastAsia="Arial" w:hAnsi="Arial" w:cs="Arial"/>
+          <w:bCs/>
+          <w:i/>
+          <w:iCs/>
+          <w:color w:val="000000"/>
+        </w:rPr>
+        <w:t xml:space="preserve"> </w:t>
+      </w:r>
+      <w:r>
+        <w:rPr>
+          <w:rFonts w:ascii="Arial" w:eastAsia="Arial" w:hAnsi="Arial" w:cs="Arial"/>
+          <w:bCs/>
+          <w:i/>
+          <w:iCs/>
+          <w:color w:val="000000"/>
+        </w:rPr>
+        <w:t>digit</w:t>
+      </w:r>
+      <w:r>
+        <w:rPr>
+          <w:rFonts w:ascii="Arial" w:eastAsia="Arial" w:hAnsi="Arial" w:cs="Arial"/>
+          <w:bCs/>
+          <w:i/>
+          <w:iCs/>
+          <w:color w:val="000000"/>
+        </w:rPr>
+        <w:t>o</w:t>
+      </w:r>
+    </w:p>
+    <w:p>
+      <w:pPr>
+        <w:spacing w:after="0" w:line="240" w:lineRule="auto"/>
+        <w:rPr>
+          <w:rFonts w:ascii="Times New Roman" w:eastAsia="Times New Roman" w:hAnsi="Times New Roman" w:cs="Times New Roman"/>
+          <w:sz w:val="24"/>
+          <w:szCs w:val="24"/>
+        </w:rPr>
+      </w:pPr>
+    </w:p>
+    <w:p>
+      <w:pPr>
+        <w:spacing w:after="0" w:line="240" w:lineRule="auto"/>
+        <w:rPr>
+          <w:rFonts w:ascii="Arial" w:eastAsia="Arial" w:hAnsi="Arial" w:cs="Arial"/>
+          <w:i/>
+          <w:iCs/>
+          <w:color w:val="000000"/>
+        </w:rPr>
+      </w:pPr>
+      <w:r>
+        <w:rPr>
+          <w:rFonts w:ascii="Arial" w:eastAsia="Arial" w:hAnsi="Arial" w:cs="Arial"/>
+          <w:i/>
+          <w:iCs/>
+          <w:color w:val="000000"/>
+        </w:rPr>
+        <w:t>constanteEntera</w:t>
+      </w:r>
+      <w:r>
+        <w:rPr>
+          <w:rFonts w:ascii="Arial" w:eastAsia="Arial" w:hAnsi="Arial" w:cs="Arial"/>
+          <w:i/>
+          <w:iCs/>
+          <w:color w:val="000000"/>
+        </w:rPr>
+        <w:t xml:space="preserve"> </w:t>
+      </w:r>
+      <w:r>
+        <w:rPr>
+          <w:rFonts w:ascii="Arial" w:eastAsia="Arial" w:hAnsi="Arial" w:cs="Arial"/>
+          <w:i/>
+          <w:iCs/>
+          <w:color w:val="000000"/>
+        </w:rPr>
+        <w:t>:</w:t>
+      </w:r>
+    </w:p>
+    <w:p>
+      <w:pPr>
+        <w:spacing w:after="0" w:line="240" w:lineRule="auto"/>
+        <w:ind w:left="720"/>
+        <w:rPr>
+          <w:rFonts w:ascii="Arial" w:eastAsia="Arial" w:hAnsi="Arial" w:cs="Arial"/>
+          <w:bCs/>
+          <w:i/>
+          <w:iCs/>
+          <w:color w:val="000000"/>
+        </w:rPr>
+      </w:pPr>
+      <w:r>
+        <w:rPr>
+          <w:rFonts w:ascii="Arial" w:eastAsia="Arial" w:hAnsi="Arial" w:cs="Arial"/>
+          <w:bCs/>
+          <w:i/>
+          <w:iCs/>
+          <w:color w:val="000000"/>
+        </w:rPr>
+        <w:t xml:space="preserve">digito </w:t>
+      </w:r>
+    </w:p>
+    <w:p>
+      <w:pPr>
+        <w:spacing w:after="0" w:line="240" w:lineRule="auto"/>
+        <w:ind w:left="720"/>
+        <w:rPr>
+          <w:rFonts w:ascii="Arial" w:eastAsia="Arial" w:hAnsi="Arial" w:cs="Arial"/>
+          <w:bCs/>
+          <w:i/>
+          <w:iCs/>
+          <w:color w:val="000000"/>
+        </w:rPr>
+      </w:pPr>
+      <w:r>
+        <w:rPr>
+          <w:rFonts w:ascii="Arial" w:eastAsia="Arial" w:hAnsi="Arial" w:cs="Arial"/>
+          <w:bCs/>
+          <w:i/>
+          <w:iCs/>
+          <w:color w:val="000000"/>
+        </w:rPr>
+        <w:t>constanteEntera digito</w:t>
+      </w:r>
+    </w:p>
+    <w:p>
+      <w:pPr>
+        <w:spacing w:after="0" w:line="240" w:lineRule="auto"/>
+        <w:rPr>
+          <w:rFonts w:ascii="Times New Roman" w:eastAsia="Times New Roman" w:hAnsi="Times New Roman" w:cs="Times New Roman"/>
+          <w:sz w:val="24"/>
+          <w:szCs w:val="24"/>
+        </w:rPr>
+      </w:pPr>
+    </w:p>
+    <w:p>
+      <w:pPr>
+        <w:spacing w:after="0" w:line="240" w:lineRule="auto"/>
+        <w:rPr>
+          <w:rFonts w:ascii="Arial" w:eastAsia="Arial" w:hAnsi="Arial" w:cs="Arial"/>
+          <w:i/>
+          <w:iCs/>
+          <w:color w:val="000000"/>
+          <w:lang w:val="en-GB"/>
+        </w:rPr>
+      </w:pPr>
+      <w:r>
+        <w:rPr>
+          <w:rFonts w:ascii="Arial" w:eastAsia="Arial" w:hAnsi="Arial" w:cs="Arial"/>
+          <w:i/>
+          <w:iCs/>
+          <w:color w:val="000000"/>
+          <w:lang w:val="en-GB"/>
+        </w:rPr>
+        <w:t>operador</w:t>
+      </w:r>
+      <w:r>
+        <w:rPr>
+          <w:rFonts w:ascii="Arial" w:eastAsia="Arial" w:hAnsi="Arial" w:cs="Arial"/>
+          <w:i/>
+          <w:iCs/>
+          <w:color w:val="000000"/>
+          <w:lang w:val="en-GB"/>
+        </w:rPr>
+        <w:t xml:space="preserve"> :</w:t>
+      </w:r>
+      <w:r>
+        <w:rPr>
+          <w:rFonts w:ascii="Arial" w:eastAsia="Arial" w:hAnsi="Arial" w:cs="Arial"/>
+          <w:i/>
+          <w:iCs/>
+          <w:color w:val="000000"/>
+          <w:lang w:val="en-GB"/>
+        </w:rPr>
+        <w:t xml:space="preserve"> </w:t>
+      </w:r>
+      <w:r>
+        <w:rPr>
+          <w:rFonts w:ascii="Arial" w:eastAsia="Arial" w:hAnsi="Arial" w:cs="Arial"/>
+          <w:i/>
+          <w:iCs/>
+          <w:color w:val="000000"/>
+          <w:lang w:val="en-GB"/>
+        </w:rPr>
+        <w:t>one of</w:t>
+      </w:r>
+    </w:p>
+    <w:p>
+      <w:pPr>
+        <w:spacing w:after="0" w:line="240" w:lineRule="auto"/>
+        <w:ind w:left="720"/>
+        <w:rPr>
+          <w:rFonts w:ascii="Arial" w:eastAsia="Arial" w:hAnsi="Arial" w:cs="Arial"/>
+          <w:b/>
+          <w:color w:val="000000"/>
+          <w:lang w:val="en-GB"/>
+        </w:rPr>
+      </w:pPr>
+      <w:r>
+        <w:rPr>
+          <w:rFonts w:ascii="Arial" w:eastAsia="Arial" w:hAnsi="Arial" w:cs="Arial"/>
+          <w:b/>
+          <w:color w:val="000000"/>
+          <w:lang w:val="en-GB"/>
+        </w:rPr>
+        <w:t>+ -  / *</w:t>
+      </w:r>
+    </w:p>
+    <w:p>
+      <w:pPr>
+        <w:spacing w:after="0" w:line="240" w:lineRule="auto"/>
+        <w:ind w:left="720"/>
+        <w:rPr>
+          <w:rFonts w:ascii="Arial" w:eastAsia="Arial" w:hAnsi="Arial" w:cs="Arial"/>
+          <w:b/>
+          <w:color w:val="000000"/>
+          <w:lang w:val="en-GB"/>
+        </w:rPr>
+      </w:pPr>
+    </w:p>
+    <w:p>
+      <w:pPr>
+        <w:spacing w:after="0" w:line="240" w:lineRule="auto"/>
+        <w:rPr>
+          <w:rFonts w:ascii="Arial" w:eastAsia="Arial" w:hAnsi="Arial" w:cs="Arial"/>
+          <w:i/>
+          <w:iCs/>
+          <w:color w:val="000000"/>
+          <w:lang w:val="en-GB"/>
+        </w:rPr>
+      </w:pPr>
+      <w:r>
+        <w:rPr>
+          <w:rFonts w:ascii="Arial" w:eastAsia="Arial" w:hAnsi="Arial" w:cs="Arial"/>
+          <w:i/>
+          <w:iCs/>
+          <w:color w:val="000000"/>
+          <w:lang w:val="en-GB"/>
+        </w:rPr>
+        <w:t>a</w:t>
+      </w:r>
+      <w:r>
+        <w:rPr>
+          <w:rFonts w:ascii="Arial" w:eastAsia="Arial" w:hAnsi="Arial" w:cs="Arial"/>
+          <w:i/>
+          <w:iCs/>
+          <w:color w:val="000000"/>
+          <w:lang w:val="en-GB"/>
+        </w:rPr>
+        <w:t>signacion</w:t>
+      </w:r>
+      <w:r>
+        <w:rPr>
+          <w:rFonts w:ascii="Arial" w:eastAsia="Arial" w:hAnsi="Arial" w:cs="Arial"/>
+          <w:i/>
+          <w:iCs/>
+          <w:color w:val="000000"/>
+          <w:lang w:val="en-GB"/>
+        </w:rPr>
+        <w:t xml:space="preserve"> :</w:t>
+      </w:r>
+    </w:p>
+    <w:p>
+      <w:pPr>
+        <w:spacing w:after="0" w:line="240" w:lineRule="auto"/>
+        <w:ind w:firstLine="720"/>
+        <w:rPr>
+          <w:rFonts w:ascii="Arial" w:eastAsia="Arial" w:hAnsi="Arial" w:cs="Arial"/>
+          <w:color w:val="000000"/>
+          <w:lang w:val="en-GB"/>
+        </w:rPr>
+      </w:pPr>
+      <w:r>
+        <w:rPr>
+          <w:rFonts w:ascii="Arial" w:eastAsia="Arial" w:hAnsi="Arial" w:cs="Arial"/>
+          <w:b/>
+          <w:color w:val="000000"/>
+          <w:lang w:val="en-GB"/>
+        </w:rPr>
+        <w:t>&lt;-</w:t>
+      </w:r>
+    </w:p>
+    <w:p>
+      <w:pPr>
+        <w:spacing w:after="0" w:line="240" w:lineRule="auto"/>
+        <w:rPr>
+          <w:rFonts w:ascii="Times New Roman" w:eastAsia="Times New Roman" w:hAnsi="Times New Roman" w:cs="Times New Roman"/>
+          <w:sz w:val="24"/>
+          <w:szCs w:val="24"/>
+          <w:lang w:val="en-GB"/>
+        </w:rPr>
+      </w:pPr>
+    </w:p>
+    <w:p>
+      <w:pPr>
+        <w:spacing w:after="0" w:line="240" w:lineRule="auto"/>
+        <w:rPr>
+          <w:rFonts w:ascii="Arial" w:eastAsia="Arial" w:hAnsi="Arial" w:cs="Arial"/>
+          <w:i/>
+          <w:iCs/>
+          <w:color w:val="000000"/>
+          <w:lang w:val="en-GB"/>
+        </w:rPr>
+      </w:pPr>
+      <w:r>
+        <w:rPr>
+          <w:rFonts w:ascii="Arial" w:eastAsia="Arial" w:hAnsi="Arial" w:cs="Arial"/>
+          <w:i/>
+          <w:iCs/>
+          <w:color w:val="000000"/>
+          <w:lang w:val="en-GB"/>
+        </w:rPr>
+        <w:t xml:space="preserve">caracterPuntuacion </w:t>
+      </w:r>
+      <w:r>
+        <w:rPr>
+          <w:rFonts w:ascii="Arial" w:eastAsia="Arial" w:hAnsi="Arial" w:cs="Arial"/>
+          <w:i/>
+          <w:iCs/>
+          <w:color w:val="000000"/>
+          <w:lang w:val="en-GB"/>
+        </w:rPr>
+        <w:t>:</w:t>
+      </w:r>
+      <w:r>
+        <w:rPr>
+          <w:rFonts w:ascii="Arial" w:eastAsia="Arial" w:hAnsi="Arial" w:cs="Arial"/>
+          <w:i/>
+          <w:iCs/>
+          <w:color w:val="000000"/>
+          <w:lang w:val="en-GB"/>
+        </w:rPr>
+        <w:t xml:space="preserve"> </w:t>
+      </w:r>
+      <w:r>
+        <w:rPr>
+          <w:rFonts w:ascii="Arial" w:eastAsia="Arial" w:hAnsi="Arial" w:cs="Arial"/>
+          <w:i/>
+          <w:iCs/>
+          <w:color w:val="000000"/>
+          <w:lang w:val="en-GB"/>
+        </w:rPr>
+        <w:t>one of</w:t>
+      </w:r>
+    </w:p>
+    <w:p>
+      <w:pPr>
+        <w:spacing w:after="0" w:line="240" w:lineRule="auto"/>
+        <w:ind w:left="720"/>
+        <w:rPr>
+          <w:rFonts w:ascii="Arial" w:eastAsia="Arial" w:hAnsi="Arial" w:cs="Arial"/>
+          <w:b/>
+          <w:color w:val="000000"/>
+          <w:lang w:val="en-GB"/>
+        </w:rPr>
+      </w:pPr>
+      <w:r>
+        <w:rPr>
+          <w:rFonts w:ascii="Arial" w:eastAsia="Arial" w:hAnsi="Arial" w:cs="Arial"/>
+          <w:b/>
+          <w:color w:val="000000"/>
+          <w:lang w:val="en-GB"/>
+        </w:rPr>
+        <w:t>; , ( )</w:t>
+      </w:r>
+    </w:p>
+    <w:p>
+      <w:pPr>
+        <w:spacing w:after="0" w:line="240" w:lineRule="auto"/>
+        <w:rPr>
+          <w:rFonts w:ascii="Times New Roman" w:eastAsia="Times New Roman" w:hAnsi="Times New Roman" w:cs="Times New Roman"/>
+          <w:sz w:val="24"/>
+          <w:szCs w:val="24"/>
+          <w:lang w:val="en-GB"/>
+        </w:rPr>
+      </w:pPr>
+    </w:p>
+    <w:p>
+      <w:pPr>
+        <w:spacing w:after="0" w:line="240" w:lineRule="auto"/>
+        <w:rPr>
+          <w:rFonts w:ascii="Arial" w:eastAsia="Arial" w:hAnsi="Arial" w:cs="Arial"/>
+          <w:color w:val="000000"/>
+          <w:lang w:val="en-GB"/>
+        </w:rPr>
+      </w:pPr>
+      <w:r>
+        <w:rPr>
+          <w:rFonts w:ascii="Arial" w:eastAsia="Arial" w:hAnsi="Arial" w:cs="Arial"/>
+          <w:i/>
+          <w:iCs/>
+          <w:color w:val="000000"/>
+          <w:lang w:val="en-GB"/>
+        </w:rPr>
+        <w:t>letra</w:t>
+      </w:r>
+      <w:r>
+        <w:rPr>
+          <w:rFonts w:ascii="Arial" w:eastAsia="Arial" w:hAnsi="Arial" w:cs="Arial"/>
+          <w:i/>
+          <w:iCs/>
+          <w:color w:val="000000"/>
+          <w:lang w:val="en-GB"/>
+        </w:rPr>
+        <w:t xml:space="preserve"> :</w:t>
+      </w:r>
+      <w:r>
+        <w:rPr>
+          <w:rFonts w:ascii="Arial" w:eastAsia="Arial" w:hAnsi="Arial" w:cs="Arial"/>
+          <w:color w:val="000000"/>
+          <w:lang w:val="en-GB"/>
+        </w:rPr>
+        <w:t xml:space="preserve"> </w:t>
+      </w:r>
+      <w:r>
+        <w:rPr>
+          <w:rFonts w:ascii="Arial" w:eastAsia="Arial" w:hAnsi="Arial" w:cs="Arial"/>
+          <w:i/>
+          <w:iCs/>
+          <w:color w:val="000000"/>
+          <w:lang w:val="en-GB"/>
+        </w:rPr>
+        <w:t>one of</w:t>
+      </w:r>
+    </w:p>
+    <w:p>
+      <w:pPr>
+        <w:spacing w:after="0" w:line="240" w:lineRule="auto"/>
+        <w:ind w:firstLine="720"/>
+        <w:rPr>
+          <w:rFonts w:ascii="Arial" w:eastAsia="Arial" w:hAnsi="Arial" w:cs="Arial"/>
+          <w:b/>
+          <w:color w:val="000000"/>
+          <w:lang w:val="en-GB"/>
+        </w:rPr>
+      </w:pPr>
+      <w:r>
+        <w:rPr>
+          <w:rFonts w:ascii="Arial" w:eastAsia="Arial" w:hAnsi="Arial" w:cs="Arial"/>
+          <w:b/>
+          <w:color w:val="000000"/>
+          <w:lang w:val="en-GB"/>
+        </w:rPr>
+        <w:t>a b</w:t>
+      </w:r>
+      <w:r>
+        <w:rPr>
+          <w:rFonts w:ascii="Arial" w:eastAsia="Arial" w:hAnsi="Arial" w:cs="Arial"/>
+          <w:b/>
+          <w:color w:val="000000"/>
+          <w:lang w:val="en-GB"/>
+        </w:rPr>
+        <w:t xml:space="preserve"> </w:t>
+      </w:r>
+      <w:r>
+        <w:rPr>
+          <w:rFonts w:ascii="Arial" w:eastAsia="Arial" w:hAnsi="Arial" w:cs="Arial"/>
+          <w:b/>
+          <w:color w:val="000000"/>
+          <w:lang w:val="en-GB"/>
+        </w:rPr>
+        <w:t xml:space="preserve">c d e f g h i j k l m n o p q r s t u </w:t>
+      </w:r>
+    </w:p>
+    <w:p>
+      <w:pPr>
+        <w:spacing w:after="0" w:line="240" w:lineRule="auto"/>
+        <w:ind w:firstLine="720"/>
+        <w:rPr>
+          <w:rFonts w:ascii="Arial" w:eastAsia="Arial" w:hAnsi="Arial" w:cs="Arial"/>
+          <w:b/>
+          <w:color w:val="000000"/>
+        </w:rPr>
+      </w:pPr>
+      <w:r>
+        <w:rPr>
+          <w:rFonts w:ascii="Arial" w:eastAsia="Arial" w:hAnsi="Arial" w:cs="Arial"/>
+          <w:b/>
+          <w:color w:val="000000"/>
+        </w:rPr>
+        <w:t>v w x y z</w:t>
+      </w:r>
+      <w:r>
+        <w:rPr>
+          <w:rFonts w:ascii="Arial" w:eastAsia="Arial" w:hAnsi="Arial" w:cs="Arial"/>
+          <w:b/>
+          <w:color w:val="000000"/>
+        </w:rPr>
+        <w:t xml:space="preserve"> A B C D E F G H I J K L M </w:t>
+      </w:r>
+    </w:p>
+    <w:p>
+      <w:pPr>
+        <w:spacing w:after="0" w:line="240" w:lineRule="auto"/>
+        <w:ind w:firstLine="720"/>
+        <w:rPr>
+          <w:rFonts w:ascii="Arial" w:eastAsia="Arial" w:hAnsi="Arial" w:cs="Arial"/>
+          <w:b/>
+          <w:color w:val="000000"/>
+        </w:rPr>
+      </w:pPr>
+      <w:r>
+        <w:rPr>
+          <w:rFonts w:ascii="Arial" w:eastAsia="Arial" w:hAnsi="Arial" w:cs="Arial"/>
+          <w:b/>
+          <w:color w:val="000000"/>
+        </w:rPr>
+        <w:t xml:space="preserve">N O P Q R S T U V W X Y Z  </w:t>
+      </w:r>
+    </w:p>
+    <w:p>
+      <w:pPr>
+        <w:spacing w:after="0" w:line="240" w:lineRule="auto"/>
+        <w:rPr>
+          <w:rFonts w:ascii="Times New Roman" w:eastAsia="Times New Roman" w:hAnsi="Times New Roman" w:cs="Times New Roman"/>
+          <w:sz w:val="24"/>
+          <w:szCs w:val="24"/>
+        </w:rPr>
+      </w:pPr>
+    </w:p>
+    <w:p>
+      <w:pPr>
+        <w:spacing w:after="0" w:line="240" w:lineRule="auto"/>
+        <w:rPr>
+          <w:rFonts w:ascii="Arial" w:eastAsia="Arial" w:hAnsi="Arial" w:cs="Arial"/>
+          <w:i/>
+          <w:iCs/>
+          <w:color w:val="000000"/>
+        </w:rPr>
+      </w:pPr>
+      <w:r>
+        <w:rPr>
+          <w:rFonts w:ascii="Arial" w:eastAsia="Arial" w:hAnsi="Arial" w:cs="Arial"/>
+          <w:i/>
+          <w:iCs/>
+          <w:color w:val="000000"/>
+        </w:rPr>
+        <w:t>digito</w:t>
+      </w:r>
+      <w:r>
+        <w:rPr>
+          <w:rFonts w:ascii="Arial" w:eastAsia="Arial" w:hAnsi="Arial" w:cs="Arial"/>
+          <w:i/>
+          <w:iCs/>
+          <w:color w:val="000000"/>
+        </w:rPr>
+        <w:t xml:space="preserve"> : one of</w:t>
+      </w:r>
+    </w:p>
+    <w:p>
+      <w:pPr>
+        <w:spacing w:after="0" w:line="240" w:lineRule="auto"/>
+        <w:ind w:firstLine="720"/>
+        <w:rPr>
+          <w:rFonts w:ascii="Times New Roman" w:eastAsia="Times New Roman" w:hAnsi="Times New Roman" w:cs="Times New Roman"/>
+          <w:sz w:val="24"/>
+          <w:szCs w:val="24"/>
+        </w:rPr>
+      </w:pPr>
+      <w:r>
+        <w:rPr>
+          <w:rFonts w:ascii="Arial" w:eastAsia="Arial" w:hAnsi="Arial" w:cs="Arial"/>
+          <w:b/>
+          <w:color w:val="000000"/>
+        </w:rPr>
+        <w:t>0 1 2 3 4 5 6 7 8 9</w:t>
+      </w:r>
+    </w:p>
+    <w:p>
+      <w:pPr>
+        <w:spacing w:after="0" w:line="240" w:lineRule="auto"/>
+        <w:jc w:val="both"/>
+        <w:rPr>
+          <w:rFonts w:ascii="Times New Roman" w:eastAsia="Times New Roman" w:hAnsi="Times New Roman" w:cs="Times New Roman"/>
+          <w:sz w:val="24"/>
+          <w:szCs w:val="24"/>
+        </w:rPr>
+      </w:pPr>
+    </w:p>
+    <w:p>
+      <w:pPr>
+        <w:spacing w:after="0" w:line="240" w:lineRule="auto"/>
+        <w:jc w:val="both"/>
+        <w:rPr>
+          <w:rFonts w:ascii="Times New Roman" w:eastAsia="Times New Roman" w:hAnsi="Times New Roman" w:cs="Times New Roman"/>
+          <w:sz w:val="24"/>
+          <w:szCs w:val="24"/>
+        </w:rPr>
+      </w:pPr>
+    </w:p>
+    <w:p>
+      <w:pPr>
+        <w:spacing w:after="0" w:line="240" w:lineRule="auto"/>
+        <w:jc w:val="both"/>
+        <w:rPr>
+          <w:rFonts w:ascii="Times New Roman" w:eastAsia="Times New Roman" w:hAnsi="Times New Roman" w:cs="Times New Roman"/>
+          <w:color w:val="FF0000"/>
+          <w:sz w:val="32"/>
+          <w:szCs w:val="32"/>
           <w:u w:val="single"/>
         </w:rPr>
       </w:pPr>
-    </w:p>
-    <w:p>
-      <w:pPr>
-        <w:spacing w:after="0" w:line="240" w:lineRule="auto"/>
-        <w:rPr>
-          <w:rFonts w:ascii="Arial" w:eastAsia="Arial" w:hAnsi="Arial" w:cs="Arial"/>
-          <w:i/>
-          <w:iCs/>
-          <w:color w:val="000000"/>
-        </w:rPr>
-      </w:pPr>
-      <w:r>
-        <w:rPr>
-          <w:rFonts w:ascii="Arial" w:eastAsia="Arial" w:hAnsi="Arial" w:cs="Arial"/>
-          <w:i/>
-          <w:iCs/>
-          <w:color w:val="000000"/>
-        </w:rPr>
-        <w:t>token :</w:t>
-      </w:r>
-    </w:p>
-    <w:p>
-      <w:pPr>
-        <w:spacing w:after="0" w:line="240" w:lineRule="auto"/>
-        <w:ind w:firstLine="720"/>
-        <w:rPr>
-          <w:rFonts w:ascii="Arial" w:eastAsia="Arial" w:hAnsi="Arial" w:cs="Arial"/>
-          <w:i/>
-          <w:iCs/>
-          <w:color w:val="000000"/>
-        </w:rPr>
-      </w:pPr>
-      <w:r>
-        <w:rPr>
-          <w:rFonts w:ascii="Arial" w:eastAsia="Arial" w:hAnsi="Arial" w:cs="Arial"/>
-          <w:i/>
-          <w:iCs/>
-          <w:color w:val="000000"/>
-        </w:rPr>
-        <w:t>palabraReservada</w:t>
-      </w:r>
-      <w:r>
-        <w:rPr>
-          <w:rFonts w:ascii="Arial" w:eastAsia="Arial" w:hAnsi="Arial" w:cs="Arial"/>
-          <w:i/>
-          <w:iCs/>
-          <w:color w:val="000000"/>
-        </w:rPr>
-        <w:t xml:space="preserve"> </w:t>
-      </w:r>
-    </w:p>
-    <w:p>
-      <w:pPr>
-        <w:spacing w:after="0" w:line="240" w:lineRule="auto"/>
-        <w:ind w:firstLine="720"/>
-        <w:rPr>
-          <w:rFonts w:ascii="Arial" w:eastAsia="Arial" w:hAnsi="Arial" w:cs="Arial"/>
-          <w:i/>
-          <w:iCs/>
-          <w:color w:val="000000"/>
-        </w:rPr>
-      </w:pPr>
-      <w:r>
-        <w:rPr>
-          <w:rFonts w:ascii="Arial" w:eastAsia="Arial" w:hAnsi="Arial" w:cs="Arial"/>
-          <w:i/>
-          <w:iCs/>
-          <w:color w:val="000000"/>
-        </w:rPr>
-        <w:t>identificador</w:t>
-      </w:r>
-      <w:r>
-        <w:rPr>
-          <w:rFonts w:ascii="Arial" w:eastAsia="Arial" w:hAnsi="Arial" w:cs="Arial"/>
-          <w:i/>
-          <w:iCs/>
-          <w:color w:val="000000"/>
-        </w:rPr>
-        <w:t xml:space="preserve"> </w:t>
-      </w:r>
-    </w:p>
-    <w:p>
-      <w:pPr>
-        <w:spacing w:after="0" w:line="240" w:lineRule="auto"/>
-        <w:ind w:firstLine="720"/>
-        <w:rPr>
-          <w:rFonts w:ascii="Arial" w:eastAsia="Arial" w:hAnsi="Arial" w:cs="Arial"/>
-          <w:i/>
-          <w:iCs/>
-          <w:color w:val="000000"/>
-        </w:rPr>
-      </w:pPr>
-      <w:r>
-        <w:rPr>
-          <w:rFonts w:ascii="Arial" w:eastAsia="Arial" w:hAnsi="Arial" w:cs="Arial"/>
-          <w:i/>
-          <w:iCs/>
-          <w:color w:val="000000"/>
-        </w:rPr>
-        <w:t>constanteEntera</w:t>
-      </w:r>
-      <w:r>
-        <w:rPr>
-          <w:rFonts w:ascii="Arial" w:eastAsia="Arial" w:hAnsi="Arial" w:cs="Arial"/>
-          <w:i/>
-          <w:iCs/>
-          <w:color w:val="000000"/>
-        </w:rPr>
-        <w:t xml:space="preserve"> </w:t>
-      </w:r>
-    </w:p>
-    <w:p>
-      <w:pPr>
-        <w:spacing w:after="0" w:line="240" w:lineRule="auto"/>
-        <w:ind w:firstLine="720"/>
-        <w:rPr>
-          <w:rFonts w:ascii="Arial" w:eastAsia="Arial" w:hAnsi="Arial" w:cs="Arial"/>
-          <w:i/>
-          <w:iCs/>
-          <w:color w:val="000000"/>
-        </w:rPr>
-      </w:pPr>
-      <w:r>
-        <w:rPr>
-          <w:rFonts w:ascii="Arial" w:eastAsia="Arial" w:hAnsi="Arial" w:cs="Arial"/>
-          <w:i/>
-          <w:iCs/>
-          <w:color w:val="000000"/>
+      <w:r>
+        <w:rPr>
+          <w:rFonts w:ascii="Times New Roman" w:eastAsia="Times New Roman" w:hAnsi="Times New Roman" w:cs="Times New Roman"/>
+          <w:color w:val="FF0000"/>
+          <w:sz w:val="32"/>
+          <w:szCs w:val="32"/>
+          <w:u w:val="single"/>
+        </w:rPr>
+        <w:t>Importante :</w:t>
+      </w:r>
+    </w:p>
+    <w:p>
+      <w:pPr>
+        <w:spacing w:after="0" w:line="240" w:lineRule="auto"/>
+        <w:jc w:val="both"/>
+        <w:rPr>
+          <w:rFonts w:ascii="Times New Roman" w:eastAsia="Times New Roman" w:hAnsi="Times New Roman" w:cs="Times New Roman"/>
+          <w:color w:val="FF0000"/>
+          <w:sz w:val="32"/>
+          <w:szCs w:val="32"/>
+          <w:u w:val="single"/>
+        </w:rPr>
+      </w:pPr>
+    </w:p>
+    <w:p>
+      <w:pPr>
+        <w:spacing w:after="0" w:line="240" w:lineRule="auto"/>
+        <w:jc w:val="both"/>
+        <w:rPr>
+          <w:rFonts w:ascii="Arial" w:eastAsia="Arial" w:hAnsi="Arial" w:cs="Arial"/>
+          <w:color w:val="000000"/>
+          <w:sz w:val="24"/>
+          <w:szCs w:val="24"/>
+        </w:rPr>
+      </w:pPr>
+      <w:r>
+        <w:rPr>
+          <w:rFonts w:ascii="Arial" w:eastAsia="Arial" w:hAnsi="Arial" w:cs="Arial"/>
+          <w:color w:val="000000"/>
+          <w:sz w:val="24"/>
+          <w:szCs w:val="24"/>
+        </w:rPr>
+        <w:t>La documentacion de</w:t>
+      </w:r>
+      <w:r>
+        <w:rPr>
+          <w:rFonts w:ascii="Arial" w:eastAsia="Arial" w:hAnsi="Arial" w:cs="Arial"/>
+          <w:color w:val="000000"/>
+          <w:sz w:val="24"/>
+          <w:szCs w:val="24"/>
+        </w:rPr>
+        <w:t>l</w:t>
+      </w:r>
+      <w:r>
+        <w:rPr>
+          <w:rFonts w:ascii="Arial" w:eastAsia="Arial" w:hAnsi="Arial" w:cs="Arial"/>
+          <w:color w:val="000000"/>
+          <w:sz w:val="24"/>
+          <w:szCs w:val="24"/>
+        </w:rPr>
+        <w:t xml:space="preserve"> token </w:t>
+      </w:r>
+      <w:r>
+        <w:rPr>
+          <w:rFonts w:ascii="Arial" w:eastAsia="Arial" w:hAnsi="Arial" w:cs="Arial"/>
+          <w:i/>
+          <w:iCs/>
+          <w:color w:val="000000"/>
+          <w:sz w:val="24"/>
+          <w:szCs w:val="24"/>
         </w:rPr>
         <w:t xml:space="preserve">comentario </w:t>
       </w:r>
-    </w:p>
-    <w:p>
-      <w:pPr>
-        <w:spacing w:after="0" w:line="240" w:lineRule="auto"/>
-        <w:ind w:firstLine="720"/>
-        <w:rPr>
-          <w:rFonts w:ascii="Arial" w:eastAsia="Arial" w:hAnsi="Arial" w:cs="Arial"/>
-          <w:i/>
-          <w:iCs/>
-          <w:color w:val="000000"/>
-        </w:rPr>
-      </w:pPr>
-      <w:r>
-        <w:rPr>
-          <w:rFonts w:ascii="Arial" w:eastAsia="Arial" w:hAnsi="Arial" w:cs="Arial"/>
-          <w:i/>
-          <w:iCs/>
-          <w:color w:val="000000"/>
-        </w:rPr>
-        <w:t>operador</w:t>
-      </w:r>
-      <w:r>
-        <w:rPr>
-          <w:rFonts w:ascii="Arial" w:eastAsia="Arial" w:hAnsi="Arial" w:cs="Arial"/>
-          <w:i/>
-          <w:iCs/>
-          <w:color w:val="000000"/>
-        </w:rPr>
-        <w:t xml:space="preserve"> </w:t>
-      </w:r>
-    </w:p>
-    <w:p>
-      <w:pPr>
-        <w:spacing w:after="0" w:line="240" w:lineRule="auto"/>
-        <w:ind w:firstLine="720"/>
-        <w:rPr>
-          <w:rFonts w:ascii="Arial" w:eastAsia="Arial" w:hAnsi="Arial" w:cs="Arial"/>
-          <w:i/>
-          <w:iCs/>
-          <w:color w:val="000000"/>
-        </w:rPr>
-      </w:pPr>
-      <w:r>
-        <w:rPr>
-          <w:rFonts w:ascii="Arial" w:eastAsia="Arial" w:hAnsi="Arial" w:cs="Arial"/>
-          <w:i/>
-          <w:iCs/>
-          <w:color w:val="000000"/>
-        </w:rPr>
-        <w:t>asignacion</w:t>
-      </w:r>
-      <w:r>
-        <w:rPr>
-          <w:rFonts w:ascii="Arial" w:eastAsia="Arial" w:hAnsi="Arial" w:cs="Arial"/>
-          <w:i/>
-          <w:iCs/>
-          <w:color w:val="000000"/>
-        </w:rPr>
-        <w:t xml:space="preserve"> </w:t>
-      </w:r>
-    </w:p>
-    <w:p>
-      <w:pPr>
-        <w:spacing w:after="0" w:line="240" w:lineRule="auto"/>
-        <w:ind w:firstLine="720"/>
-        <w:rPr>
-          <w:rFonts w:ascii="Arial" w:eastAsia="Arial" w:hAnsi="Arial" w:cs="Arial"/>
-          <w:i/>
-          <w:iCs/>
-          <w:color w:val="000000"/>
-        </w:rPr>
-      </w:pPr>
-      <w:r>
-        <w:rPr>
-          <w:rFonts w:ascii="Arial" w:eastAsia="Arial" w:hAnsi="Arial" w:cs="Arial"/>
-          <w:i/>
-          <w:iCs/>
-          <w:color w:val="000000"/>
-        </w:rPr>
-        <w:t>caracterPuntuacion.</w:t>
-      </w:r>
-    </w:p>
-    <w:p>
-      <w:pPr>
-        <w:spacing w:after="0" w:line="240" w:lineRule="auto"/>
-        <w:rPr>
-          <w:rFonts w:ascii="Times New Roman" w:eastAsia="Times New Roman" w:hAnsi="Times New Roman" w:cs="Times New Roman"/>
-          <w:sz w:val="24"/>
-          <w:szCs w:val="24"/>
-        </w:rPr>
-      </w:pPr>
-    </w:p>
-    <w:p>
-      <w:pPr>
-        <w:spacing w:after="0" w:line="240" w:lineRule="auto"/>
-        <w:rPr>
-          <w:rFonts w:ascii="Arial" w:eastAsia="Arial" w:hAnsi="Arial" w:cs="Arial"/>
-          <w:i/>
-          <w:iCs/>
-          <w:color w:val="000000"/>
-        </w:rPr>
-      </w:pPr>
-      <w:r>
-        <w:rPr>
-          <w:rFonts w:ascii="Arial" w:eastAsia="Arial" w:hAnsi="Arial" w:cs="Arial"/>
-          <w:i/>
-          <w:iCs/>
-          <w:color w:val="000000"/>
-        </w:rPr>
-        <w:t xml:space="preserve">palabraReservada </w:t>
-      </w:r>
-      <w:r>
-        <w:rPr>
-          <w:rFonts w:ascii="Arial" w:eastAsia="Arial" w:hAnsi="Arial" w:cs="Arial"/>
-          <w:i/>
-          <w:iCs/>
-          <w:color w:val="000000"/>
-        </w:rPr>
-        <w:t>:</w:t>
-      </w:r>
-    </w:p>
-    <w:p>
-      <w:pPr>
-        <w:spacing w:after="0" w:line="240" w:lineRule="auto"/>
-        <w:ind w:firstLine="720"/>
-        <w:rPr>
-          <w:rFonts w:ascii="Arial" w:eastAsia="Arial" w:hAnsi="Arial" w:cs="Arial"/>
-          <w:b/>
-          <w:color w:val="000000"/>
-        </w:rPr>
-      </w:pPr>
-      <w:r>
-        <w:rPr>
-          <w:rFonts w:ascii="Arial" w:eastAsia="Arial" w:hAnsi="Arial" w:cs="Arial"/>
-          <w:b/>
-          <w:color w:val="000000"/>
-        </w:rPr>
-        <w:t>p</w:t>
-      </w:r>
-      <w:r>
-        <w:rPr>
-          <w:rFonts w:ascii="Arial" w:eastAsia="Arial" w:hAnsi="Arial" w:cs="Arial"/>
-          <w:b/>
-          <w:color w:val="000000"/>
-        </w:rPr>
-        <w:t>rograma</w:t>
-      </w:r>
-    </w:p>
-    <w:p>
-      <w:pPr>
-        <w:spacing w:after="0" w:line="240" w:lineRule="auto"/>
-        <w:ind w:firstLine="720"/>
-        <w:rPr>
-          <w:rFonts w:ascii="Arial" w:eastAsia="Arial" w:hAnsi="Arial" w:cs="Arial"/>
-          <w:b/>
-          <w:color w:val="000000"/>
-        </w:rPr>
-      </w:pPr>
-      <w:r>
-        <w:rPr>
-          <w:rFonts w:ascii="Arial" w:eastAsia="Arial" w:hAnsi="Arial" w:cs="Arial"/>
-          <w:b/>
-          <w:color w:val="000000"/>
-        </w:rPr>
-        <w:t>declarar</w:t>
-      </w:r>
-    </w:p>
-    <w:p>
-      <w:pPr>
-        <w:spacing w:after="0" w:line="240" w:lineRule="auto"/>
-        <w:ind w:firstLine="720"/>
-        <w:rPr>
-          <w:rFonts w:ascii="Arial" w:eastAsia="Arial" w:hAnsi="Arial" w:cs="Arial"/>
-          <w:b/>
-          <w:color w:val="000000"/>
-        </w:rPr>
-      </w:pPr>
-      <w:r>
-        <w:rPr>
-          <w:rFonts w:ascii="Arial" w:eastAsia="Arial" w:hAnsi="Arial" w:cs="Arial"/>
-          <w:b/>
-          <w:color w:val="000000"/>
-        </w:rPr>
-        <w:t>leer</w:t>
-      </w:r>
-    </w:p>
-    <w:p>
-      <w:pPr>
-        <w:spacing w:after="0" w:line="240" w:lineRule="auto"/>
-        <w:ind w:firstLine="720"/>
-        <w:rPr>
-          <w:rFonts w:ascii="Arial" w:eastAsia="Arial" w:hAnsi="Arial" w:cs="Arial"/>
-          <w:b/>
-          <w:color w:val="000000"/>
-        </w:rPr>
-      </w:pPr>
-      <w:r>
-        <w:rPr>
-          <w:rFonts w:ascii="Arial" w:eastAsia="Arial" w:hAnsi="Arial" w:cs="Arial"/>
-          <w:b/>
-          <w:color w:val="000000"/>
-        </w:rPr>
-        <w:t>escribir</w:t>
-      </w:r>
-    </w:p>
-    <w:p>
-      <w:pPr>
-        <w:spacing w:after="0" w:line="240" w:lineRule="auto"/>
-        <w:ind w:firstLine="720"/>
-        <w:rPr>
-          <w:rFonts w:ascii="Arial" w:eastAsia="Arial" w:hAnsi="Arial" w:cs="Arial"/>
-          <w:color w:val="000000"/>
-        </w:rPr>
-      </w:pPr>
-      <w:r>
-        <w:rPr>
-          <w:rFonts w:ascii="Arial" w:eastAsia="Arial" w:hAnsi="Arial" w:cs="Arial"/>
-          <w:b/>
-          <w:color w:val="000000"/>
-        </w:rPr>
-        <w:t>fin-prog</w:t>
-      </w:r>
-    </w:p>
-    <w:p>
-      <w:pPr>
-        <w:spacing w:after="0" w:line="240" w:lineRule="auto"/>
-        <w:rPr>
-          <w:rFonts w:ascii="Times New Roman" w:eastAsia="Times New Roman" w:hAnsi="Times New Roman" w:cs="Times New Roman"/>
-          <w:sz w:val="24"/>
-          <w:szCs w:val="24"/>
-        </w:rPr>
-      </w:pPr>
-    </w:p>
-    <w:p>
-      <w:pPr>
-        <w:spacing w:after="0" w:line="240" w:lineRule="auto"/>
-        <w:rPr>
-          <w:rFonts w:ascii="Arial" w:eastAsia="Arial" w:hAnsi="Arial" w:cs="Arial"/>
-          <w:i/>
-          <w:iCs/>
-          <w:color w:val="000000"/>
-        </w:rPr>
-      </w:pPr>
-      <w:r>
-        <w:rPr>
-          <w:rFonts w:ascii="Arial" w:eastAsia="Arial" w:hAnsi="Arial" w:cs="Arial"/>
-          <w:i/>
-          <w:iCs/>
-          <w:color w:val="000000"/>
-        </w:rPr>
-        <w:t>identificador</w:t>
-      </w:r>
-      <w:r>
-        <w:rPr>
-          <w:rFonts w:ascii="Arial" w:eastAsia="Arial" w:hAnsi="Arial" w:cs="Arial"/>
-          <w:i/>
-          <w:iCs/>
-          <w:color w:val="000000"/>
-        </w:rPr>
-        <w:t xml:space="preserve"> :</w:t>
-      </w:r>
-      <w:r>
-        <w:rPr>
-          <w:rFonts w:ascii="Arial" w:eastAsia="Arial" w:hAnsi="Arial" w:cs="Arial"/>
-          <w:i/>
-          <w:iCs/>
-          <w:color w:val="000000"/>
-        </w:rPr>
-        <w:t xml:space="preserve">  </w:t>
-      </w:r>
-    </w:p>
-    <w:p>
-      <w:pPr>
-        <w:spacing w:after="0" w:line="240" w:lineRule="auto"/>
-        <w:ind w:firstLine="720"/>
-        <w:rPr>
-          <w:rFonts w:ascii="Arial" w:eastAsia="Arial" w:hAnsi="Arial" w:cs="Arial"/>
+      <w:r>
+        <w:rPr>
+          <w:rFonts w:ascii="Arial" w:eastAsia="Arial" w:hAnsi="Arial" w:cs="Arial"/>
+          <w:color w:val="000000"/>
+          <w:sz w:val="24"/>
+          <w:szCs w:val="24"/>
+        </w:rPr>
+        <w:t xml:space="preserve">no forma parte de </w:t>
+      </w:r>
+      <w:r>
+        <w:rPr>
+          <w:rFonts w:ascii="Arial" w:eastAsia="Arial" w:hAnsi="Arial" w:cs="Arial"/>
+          <w:color w:val="000000"/>
+          <w:sz w:val="24"/>
+          <w:szCs w:val="24"/>
+        </w:rPr>
+        <w:t>ninguna de las</w:t>
+      </w:r>
+      <w:r>
+        <w:rPr>
+          <w:rFonts w:ascii="Arial" w:eastAsia="Arial" w:hAnsi="Arial" w:cs="Arial"/>
+          <w:color w:val="000000"/>
+          <w:sz w:val="24"/>
+          <w:szCs w:val="24"/>
+        </w:rPr>
+        <w:t xml:space="preserve"> BNF</w:t>
+      </w:r>
+      <w:r>
+        <w:rPr>
+          <w:rFonts w:ascii="Arial" w:eastAsia="Arial" w:hAnsi="Arial" w:cs="Arial"/>
+          <w:color w:val="000000"/>
+          <w:sz w:val="24"/>
+          <w:szCs w:val="24"/>
+        </w:rPr>
+        <w:t>’s , ni</w:t>
+      </w:r>
+      <w:r>
+        <w:rPr>
+          <w:rFonts w:ascii="Arial" w:eastAsia="Arial" w:hAnsi="Arial" w:cs="Arial"/>
+          <w:color w:val="000000"/>
+          <w:sz w:val="24"/>
+          <w:szCs w:val="24"/>
+        </w:rPr>
+        <w:t xml:space="preserve"> de</w:t>
+      </w:r>
+      <w:r>
+        <w:rPr>
+          <w:rFonts w:ascii="Arial" w:eastAsia="Arial" w:hAnsi="Arial" w:cs="Arial"/>
+          <w:color w:val="000000"/>
+          <w:sz w:val="24"/>
+          <w:szCs w:val="24"/>
+        </w:rPr>
+        <w:t xml:space="preserve"> la lexica , ni</w:t>
+      </w:r>
+      <w:r>
+        <w:rPr>
+          <w:rFonts w:ascii="Arial" w:eastAsia="Arial" w:hAnsi="Arial" w:cs="Arial"/>
+          <w:color w:val="000000"/>
+          <w:sz w:val="24"/>
+          <w:szCs w:val="24"/>
+        </w:rPr>
+        <w:t xml:space="preserve"> de</w:t>
+      </w:r>
+      <w:r>
+        <w:rPr>
+          <w:rFonts w:ascii="Arial" w:eastAsia="Arial" w:hAnsi="Arial" w:cs="Arial"/>
+          <w:color w:val="000000"/>
+          <w:sz w:val="24"/>
+          <w:szCs w:val="24"/>
+        </w:rPr>
+        <w:t xml:space="preserve"> la sintáctica,</w:t>
+      </w:r>
+      <w:r>
+        <w:rPr>
+          <w:rFonts w:ascii="Arial" w:eastAsia="Arial" w:hAnsi="Arial" w:cs="Arial"/>
+          <w:color w:val="000000"/>
+          <w:sz w:val="24"/>
+          <w:szCs w:val="24"/>
+        </w:rPr>
+        <w:t xml:space="preserve"> ya que el analizador l</w:t>
+      </w:r>
+      <w:r>
+        <w:rPr>
+          <w:rFonts w:ascii="Arial" w:eastAsia="Arial" w:hAnsi="Arial" w:cs="Arial"/>
+          <w:color w:val="000000"/>
+          <w:sz w:val="24"/>
+          <w:szCs w:val="24"/>
+        </w:rPr>
+        <w:t>é</w:t>
+      </w:r>
+      <w:r>
+        <w:rPr>
+          <w:rFonts w:ascii="Arial" w:eastAsia="Arial" w:hAnsi="Arial" w:cs="Arial"/>
+          <w:color w:val="000000"/>
+          <w:sz w:val="24"/>
+          <w:szCs w:val="24"/>
+        </w:rPr>
+        <w:t xml:space="preserve">xico en caso de encontrarse con </w:t>
+      </w:r>
+      <w:r>
+        <w:rPr>
+          <w:rFonts w:ascii="Arial" w:eastAsia="Arial" w:hAnsi="Arial" w:cs="Arial"/>
+          <w:b/>
           <w:bCs/>
-          <w:i/>
-          <w:iCs/>
-          <w:color w:val="000000"/>
-        </w:rPr>
-      </w:pPr>
-      <w:r>
-        <w:rPr>
-          <w:rFonts w:ascii="Arial" w:eastAsia="Arial" w:hAnsi="Arial" w:cs="Arial"/>
+          <w:color w:val="000000"/>
+          <w:sz w:val="24"/>
+          <w:szCs w:val="24"/>
+        </w:rPr>
+        <w:t>‘</w:t>
+      </w:r>
+      <w:r>
+        <w:rPr>
+          <w:rFonts w:ascii="Arial" w:eastAsia="Arial" w:hAnsi="Arial" w:cs="Arial"/>
+          <w:b/>
           <w:bCs/>
-          <w:i/>
-          <w:iCs/>
-          <w:color w:val="000000"/>
-        </w:rPr>
-        <w:t>letra</w:t>
-      </w:r>
-    </w:p>
-    <w:p>
-      <w:pPr>
-        <w:spacing w:after="0" w:line="240" w:lineRule="auto"/>
-        <w:ind w:left="720"/>
-        <w:rPr>
-          <w:rFonts w:ascii="Arial" w:eastAsia="Arial" w:hAnsi="Arial" w:cs="Arial"/>
+          <w:color w:val="000000"/>
+          <w:sz w:val="24"/>
+          <w:szCs w:val="24"/>
+        </w:rPr>
+        <w:t>##</w:t>
+      </w:r>
+      <w:r>
+        <w:rPr>
+          <w:rFonts w:ascii="Arial" w:eastAsia="Arial" w:hAnsi="Arial" w:cs="Arial"/>
+          <w:b/>
           <w:bCs/>
-          <w:i/>
-          <w:iCs/>
-          <w:color w:val="000000"/>
-        </w:rPr>
-      </w:pPr>
-      <w:r>
-        <w:rPr>
-          <w:rFonts w:ascii="Arial" w:eastAsia="Arial" w:hAnsi="Arial" w:cs="Arial"/>
+          <w:color w:val="000000"/>
+          <w:sz w:val="24"/>
+          <w:szCs w:val="24"/>
+        </w:rPr>
+        <w:t>’</w:t>
+      </w:r>
+      <w:r>
+        <w:rPr>
+          <w:rFonts w:ascii="Arial" w:eastAsia="Arial" w:hAnsi="Arial" w:cs="Arial"/>
+          <w:color w:val="000000"/>
+          <w:sz w:val="24"/>
+          <w:szCs w:val="24"/>
+        </w:rPr>
+        <w:t xml:space="preserve">, ignora directamente desde dicho </w:t>
+      </w:r>
+      <w:r>
+        <w:rPr>
+          <w:rFonts w:ascii="Arial" w:eastAsia="Arial" w:hAnsi="Arial" w:cs="Arial"/>
+          <w:b/>
           <w:bCs/>
-          <w:i/>
-          <w:iCs/>
-          <w:color w:val="000000"/>
-        </w:rPr>
-        <w:t>identificador letra</w:t>
-      </w:r>
-    </w:p>
-    <w:p>
-      <w:pPr>
-        <w:spacing w:after="0" w:line="240" w:lineRule="auto"/>
-        <w:ind w:left="720"/>
-        <w:rPr>
-          <w:rFonts w:ascii="Arial" w:eastAsia="Arial" w:hAnsi="Arial" w:cs="Arial"/>
+          <w:color w:val="000000"/>
+          <w:sz w:val="24"/>
+          <w:szCs w:val="24"/>
+        </w:rPr>
+        <w:t>‘</w:t>
+      </w:r>
+      <w:r>
+        <w:rPr>
+          <w:rFonts w:ascii="Arial" w:eastAsia="Arial" w:hAnsi="Arial" w:cs="Arial"/>
+          <w:b/>
           <w:bCs/>
-          <w:i/>
-          <w:iCs/>
-          <w:color w:val="000000"/>
-        </w:rPr>
-      </w:pPr>
-      <w:r>
-        <w:rPr>
-          <w:rFonts w:ascii="Arial" w:eastAsia="Arial" w:hAnsi="Arial" w:cs="Arial"/>
+          <w:color w:val="000000"/>
+          <w:sz w:val="24"/>
+          <w:szCs w:val="24"/>
+        </w:rPr>
+        <w:t>##</w:t>
+      </w:r>
+      <w:r>
+        <w:rPr>
+          <w:rFonts w:ascii="Arial" w:eastAsia="Arial" w:hAnsi="Arial" w:cs="Arial"/>
+          <w:b/>
           <w:bCs/>
-          <w:i/>
-          <w:iCs/>
-          <w:color w:val="000000"/>
-        </w:rPr>
-        <w:t>identificador</w:t>
-      </w:r>
-      <w:r>
-        <w:rPr>
-          <w:rFonts w:ascii="Arial" w:eastAsia="Arial" w:hAnsi="Arial" w:cs="Arial"/>
+          <w:color w:val="000000"/>
+          <w:sz w:val="24"/>
+          <w:szCs w:val="24"/>
+        </w:rPr>
+        <w:t>’</w:t>
+      </w:r>
+      <w:r>
+        <w:rPr>
+          <w:rFonts w:ascii="Arial" w:eastAsia="Arial" w:hAnsi="Arial" w:cs="Arial"/>
+          <w:b/>
           <w:bCs/>
-          <w:i/>
-          <w:iCs/>
-          <w:color w:val="000000"/>
-        </w:rPr>
-        <w:t xml:space="preserve"> </w:t>
-      </w:r>
-      <w:r>
-        <w:rPr>
-          <w:rFonts w:ascii="Arial" w:eastAsia="Arial" w:hAnsi="Arial" w:cs="Arial"/>
-          <w:bCs/>
-          <w:i/>
-          <w:iCs/>
-          <w:color w:val="000000"/>
-        </w:rPr>
-        <w:t>digit</w:t>
-      </w:r>
-      <w:r>
-        <w:rPr>
-          <w:rFonts w:ascii="Arial" w:eastAsia="Arial" w:hAnsi="Arial" w:cs="Arial"/>
-          <w:bCs/>
-          <w:i/>
-          <w:iCs/>
-          <w:color w:val="000000"/>
-        </w:rPr>
-        <w:t>o</w:t>
-      </w:r>
-    </w:p>
-    <w:p>
-      <w:pPr>
-        <w:spacing w:after="0" w:line="240" w:lineRule="auto"/>
-        <w:rPr>
-          <w:rFonts w:ascii="Times New Roman" w:eastAsia="Times New Roman" w:hAnsi="Times New Roman" w:cs="Times New Roman"/>
-          <w:sz w:val="24"/>
-          <w:szCs w:val="24"/>
-        </w:rPr>
-      </w:pPr>
-    </w:p>
-    <w:p>
-      <w:pPr>
-        <w:spacing w:after="0" w:line="240" w:lineRule="auto"/>
-        <w:rPr>
-          <w:rFonts w:ascii="Arial" w:eastAsia="Arial" w:hAnsi="Arial" w:cs="Arial"/>
-          <w:i/>
-          <w:iCs/>
-          <w:color w:val="000000"/>
-        </w:rPr>
-      </w:pPr>
-      <w:r>
-        <w:rPr>
-          <w:rFonts w:ascii="Arial" w:eastAsia="Arial" w:hAnsi="Arial" w:cs="Arial"/>
-          <w:i/>
-          <w:iCs/>
-          <w:color w:val="000000"/>
-        </w:rPr>
-        <w:t>constanteEntera</w:t>
-      </w:r>
-      <w:r>
-        <w:rPr>
-          <w:rFonts w:ascii="Arial" w:eastAsia="Arial" w:hAnsi="Arial" w:cs="Arial"/>
-          <w:i/>
-          <w:iCs/>
-          <w:color w:val="000000"/>
-        </w:rPr>
-        <w:t xml:space="preserve"> </w:t>
-      </w:r>
-      <w:r>
-        <w:rPr>
-          <w:rFonts w:ascii="Arial" w:eastAsia="Arial" w:hAnsi="Arial" w:cs="Arial"/>
-          <w:i/>
-          <w:iCs/>
-          <w:color w:val="000000"/>
-        </w:rPr>
-        <w:t>:</w:t>
-      </w:r>
-    </w:p>
-    <w:p>
-      <w:pPr>
-        <w:spacing w:after="0" w:line="240" w:lineRule="auto"/>
-        <w:ind w:left="720"/>
-        <w:rPr>
-          <w:rFonts w:ascii="Arial" w:eastAsia="Arial" w:hAnsi="Arial" w:cs="Arial"/>
-          <w:bCs/>
-          <w:i/>
-          <w:iCs/>
-          <w:color w:val="000000"/>
-        </w:rPr>
-      </w:pPr>
-      <w:r>
-        <w:rPr>
-          <w:rFonts w:ascii="Arial" w:eastAsia="Arial" w:hAnsi="Arial" w:cs="Arial"/>
-          <w:bCs/>
-          <w:i/>
-          <w:iCs/>
-          <w:color w:val="000000"/>
-        </w:rPr>
-        <w:t xml:space="preserve">digito </w:t>
-      </w:r>
-    </w:p>
-    <w:p>
-      <w:pPr>
-        <w:spacing w:after="0" w:line="240" w:lineRule="auto"/>
-        <w:ind w:left="720"/>
-        <w:rPr>
-          <w:rFonts w:ascii="Arial" w:eastAsia="Arial" w:hAnsi="Arial" w:cs="Arial"/>
-          <w:bCs/>
-          <w:i/>
-          <w:iCs/>
-          <w:color w:val="000000"/>
-        </w:rPr>
-      </w:pPr>
-      <w:r>
-        <w:rPr>
-          <w:rFonts w:ascii="Arial" w:eastAsia="Arial" w:hAnsi="Arial" w:cs="Arial"/>
-          <w:bCs/>
-          <w:i/>
-          <w:iCs/>
-          <w:color w:val="000000"/>
-        </w:rPr>
-        <w:t>constanteEntera digito</w:t>
-      </w:r>
-    </w:p>
-    <w:p>
-      <w:pPr>
-        <w:spacing w:after="0" w:line="240" w:lineRule="auto"/>
-        <w:rPr>
-          <w:rFonts w:ascii="Times New Roman" w:eastAsia="Times New Roman" w:hAnsi="Times New Roman" w:cs="Times New Roman"/>
-          <w:sz w:val="24"/>
-          <w:szCs w:val="24"/>
-        </w:rPr>
-      </w:pPr>
-    </w:p>
-    <w:p>
-      <w:pPr>
-        <w:spacing w:after="0" w:line="240" w:lineRule="auto"/>
-        <w:rPr>
-          <w:rFonts w:ascii="Arial" w:eastAsia="Arial" w:hAnsi="Arial" w:cs="Arial"/>
-          <w:i/>
-          <w:iCs/>
-          <w:color w:val="000000"/>
-          <w:lang w:val="en-GB"/>
-        </w:rPr>
-      </w:pPr>
-      <w:r>
-        <w:rPr>
-          <w:rFonts w:ascii="Arial" w:eastAsia="Arial" w:hAnsi="Arial" w:cs="Arial"/>
-          <w:i/>
-          <w:iCs/>
-          <w:color w:val="000000"/>
-          <w:lang w:val="en-GB"/>
-        </w:rPr>
-        <w:t>operador</w:t>
-      </w:r>
-      <w:r>
-        <w:rPr>
-          <w:rFonts w:ascii="Arial" w:eastAsia="Arial" w:hAnsi="Arial" w:cs="Arial"/>
-          <w:i/>
-          <w:iCs/>
-          <w:color w:val="000000"/>
-          <w:lang w:val="en-GB"/>
-        </w:rPr>
-        <w:t xml:space="preserve"> :</w:t>
-      </w:r>
-      <w:r>
-        <w:rPr>
-          <w:rFonts w:ascii="Arial" w:eastAsia="Arial" w:hAnsi="Arial" w:cs="Arial"/>
-          <w:i/>
-          <w:iCs/>
-          <w:color w:val="000000"/>
-          <w:lang w:val="en-GB"/>
-        </w:rPr>
-        <w:t xml:space="preserve"> </w:t>
-      </w:r>
-      <w:r>
-        <w:rPr>
-          <w:rFonts w:ascii="Arial" w:eastAsia="Arial" w:hAnsi="Arial" w:cs="Arial"/>
-          <w:i/>
-          <w:iCs/>
-          <w:color w:val="000000"/>
-          <w:lang w:val="en-GB"/>
-        </w:rPr>
-        <w:t>one of</w:t>
-      </w:r>
-    </w:p>
-    <w:p>
-      <w:pPr>
-        <w:spacing w:after="0" w:line="240" w:lineRule="auto"/>
-        <w:ind w:left="720"/>
-        <w:rPr>
-          <w:rFonts w:ascii="Arial" w:eastAsia="Arial" w:hAnsi="Arial" w:cs="Arial"/>
-          <w:b/>
-          <w:color w:val="000000"/>
-          <w:lang w:val="en-GB"/>
-        </w:rPr>
-      </w:pPr>
-      <w:r>
-        <w:rPr>
-          <w:rFonts w:ascii="Arial" w:eastAsia="Arial" w:hAnsi="Arial" w:cs="Arial"/>
-          <w:b/>
-          <w:color w:val="000000"/>
-          <w:lang w:val="en-GB"/>
-        </w:rPr>
-        <w:t>+ -  / *</w:t>
-      </w:r>
-    </w:p>
-    <w:p>
-      <w:pPr>
-        <w:spacing w:after="0" w:line="240" w:lineRule="auto"/>
-        <w:ind w:left="720"/>
-        <w:rPr>
-          <w:rFonts w:ascii="Arial" w:eastAsia="Arial" w:hAnsi="Arial" w:cs="Arial"/>
-          <w:b/>
-          <w:color w:val="000000"/>
-          <w:lang w:val="en-GB"/>
-        </w:rPr>
-      </w:pPr>
-    </w:p>
-    <w:p>
-      <w:pPr>
-        <w:spacing w:after="0" w:line="240" w:lineRule="auto"/>
-        <w:rPr>
-          <w:rFonts w:ascii="Arial" w:eastAsia="Arial" w:hAnsi="Arial" w:cs="Arial"/>
-          <w:i/>
-          <w:iCs/>
-          <w:color w:val="000000"/>
-          <w:lang w:val="en-GB"/>
-        </w:rPr>
-      </w:pPr>
-      <w:r>
-        <w:rPr>
-          <w:rFonts w:ascii="Arial" w:eastAsia="Arial" w:hAnsi="Arial" w:cs="Arial"/>
-          <w:i/>
-          <w:iCs/>
-          <w:color w:val="000000"/>
-          <w:lang w:val="en-GB"/>
-        </w:rPr>
-        <w:t>a</w:t>
-      </w:r>
-      <w:r>
-        <w:rPr>
-          <w:rFonts w:ascii="Arial" w:eastAsia="Arial" w:hAnsi="Arial" w:cs="Arial"/>
-          <w:i/>
-          <w:iCs/>
-          <w:color w:val="000000"/>
-          <w:lang w:val="en-GB"/>
-        </w:rPr>
-        <w:t>signacion</w:t>
-      </w:r>
-      <w:r>
-        <w:rPr>
-          <w:rFonts w:ascii="Arial" w:eastAsia="Arial" w:hAnsi="Arial" w:cs="Arial"/>
-          <w:i/>
-          <w:iCs/>
-          <w:color w:val="000000"/>
-          <w:lang w:val="en-GB"/>
-        </w:rPr>
-        <w:t xml:space="preserve"> :</w:t>
-      </w:r>
-    </w:p>
-    <w:p>
-      <w:pPr>
-        <w:spacing w:after="0" w:line="240" w:lineRule="auto"/>
-        <w:ind w:firstLine="720"/>
-        <w:rPr>
-          <w:rFonts w:ascii="Arial" w:eastAsia="Arial" w:hAnsi="Arial" w:cs="Arial"/>
-          <w:color w:val="000000"/>
-          <w:lang w:val="en-GB"/>
-        </w:rPr>
-      </w:pPr>
-      <w:r>
-        <w:rPr>
-          <w:rFonts w:ascii="Arial" w:eastAsia="Arial" w:hAnsi="Arial" w:cs="Arial"/>
-          <w:b/>
-          <w:color w:val="000000"/>
-          <w:lang w:val="en-GB"/>
-        </w:rPr>
-        <w:t>&lt;-</w:t>
-      </w:r>
-    </w:p>
-    <w:p>
-      <w:pPr>
-        <w:spacing w:after="0" w:line="240" w:lineRule="auto"/>
-        <w:rPr>
-          <w:rFonts w:ascii="Times New Roman" w:eastAsia="Times New Roman" w:hAnsi="Times New Roman" w:cs="Times New Roman"/>
-          <w:sz w:val="24"/>
-          <w:szCs w:val="24"/>
-          <w:lang w:val="en-GB"/>
-        </w:rPr>
-      </w:pPr>
-    </w:p>
-    <w:p>
-      <w:pPr>
-        <w:spacing w:after="0" w:line="240" w:lineRule="auto"/>
-        <w:rPr>
-          <w:rFonts w:ascii="Arial" w:eastAsia="Arial" w:hAnsi="Arial" w:cs="Arial"/>
-          <w:i/>
-          <w:iCs/>
-          <w:color w:val="000000"/>
-          <w:lang w:val="en-GB"/>
-        </w:rPr>
-      </w:pPr>
-      <w:r>
-        <w:rPr>
-          <w:rFonts w:ascii="Arial" w:eastAsia="Arial" w:hAnsi="Arial" w:cs="Arial"/>
-          <w:i/>
-          <w:iCs/>
-          <w:color w:val="000000"/>
-          <w:lang w:val="en-GB"/>
-        </w:rPr>
-        <w:t xml:space="preserve">caracterPuntuacion </w:t>
-      </w:r>
-      <w:r>
-        <w:rPr>
-          <w:rFonts w:ascii="Arial" w:eastAsia="Arial" w:hAnsi="Arial" w:cs="Arial"/>
-          <w:i/>
-          <w:iCs/>
-          <w:color w:val="000000"/>
-          <w:lang w:val="en-GB"/>
-        </w:rPr>
-        <w:t>:</w:t>
-      </w:r>
-      <w:r>
-        <w:rPr>
-          <w:rFonts w:ascii="Arial" w:eastAsia="Arial" w:hAnsi="Arial" w:cs="Arial"/>
-          <w:i/>
-          <w:iCs/>
-          <w:color w:val="000000"/>
-          <w:lang w:val="en-GB"/>
-        </w:rPr>
-        <w:t xml:space="preserve"> </w:t>
-      </w:r>
-      <w:r>
-        <w:rPr>
-          <w:rFonts w:ascii="Arial" w:eastAsia="Arial" w:hAnsi="Arial" w:cs="Arial"/>
-          <w:i/>
-          <w:iCs/>
-          <w:color w:val="000000"/>
-          <w:lang w:val="en-GB"/>
-        </w:rPr>
-        <w:t>one of</w:t>
-      </w:r>
-    </w:p>
-    <w:p>
-      <w:pPr>
-        <w:spacing w:after="0" w:line="240" w:lineRule="auto"/>
-        <w:ind w:left="720"/>
-        <w:rPr>
-          <w:rFonts w:ascii="Arial" w:eastAsia="Arial" w:hAnsi="Arial" w:cs="Arial"/>
-          <w:b/>
-          <w:color w:val="000000"/>
-          <w:lang w:val="en-GB"/>
-        </w:rPr>
-      </w:pPr>
-      <w:r>
-        <w:rPr>
-          <w:rFonts w:ascii="Arial" w:eastAsia="Arial" w:hAnsi="Arial" w:cs="Arial"/>
-          <w:b/>
-          <w:color w:val="000000"/>
-          <w:lang w:val="en-GB"/>
-        </w:rPr>
-        <w:t>; , ( )</w:t>
-      </w:r>
-    </w:p>
-    <w:p>
-      <w:pPr>
-        <w:spacing w:after="0" w:line="240" w:lineRule="auto"/>
-        <w:rPr>
-          <w:rFonts w:ascii="Arial" w:eastAsia="Arial" w:hAnsi="Arial" w:cs="Arial"/>
-          <w:b/>
-          <w:color w:val="000000"/>
-          <w:lang w:val="en-GB"/>
-        </w:rPr>
-      </w:pPr>
-    </w:p>
-    <w:p>
-      <w:pPr>
-        <w:spacing w:after="0" w:line="240" w:lineRule="auto"/>
-        <w:rPr>
-          <w:rFonts w:ascii="Arial" w:eastAsia="Arial" w:hAnsi="Arial" w:cs="Arial"/>
-          <w:i/>
-          <w:iCs/>
-          <w:color w:val="000000"/>
-          <w:lang w:val="en-GB"/>
-        </w:rPr>
-      </w:pPr>
-      <w:r>
-        <w:rPr>
-          <w:rFonts w:ascii="Arial" w:eastAsia="Arial" w:hAnsi="Arial" w:cs="Arial"/>
-          <w:i/>
-          <w:iCs/>
-          <w:color w:val="000000"/>
-          <w:lang w:val="en-GB"/>
-        </w:rPr>
-        <w:t xml:space="preserve">comentario </w:t>
-      </w:r>
-      <w:r>
-        <w:rPr>
-          <w:rFonts w:ascii="Arial" w:eastAsia="Arial" w:hAnsi="Arial" w:cs="Arial"/>
-          <w:i/>
-          <w:iCs/>
-          <w:color w:val="000000"/>
-          <w:lang w:val="en-GB"/>
-        </w:rPr>
-        <w:t>:</w:t>
-      </w:r>
-      <w:r>
-        <w:rPr>
-          <w:rFonts w:ascii="Arial" w:eastAsia="Arial" w:hAnsi="Arial" w:cs="Arial"/>
-          <w:i/>
-          <w:iCs/>
-          <w:color w:val="000000"/>
-          <w:lang w:val="en-GB"/>
-        </w:rPr>
-        <w:t xml:space="preserve"> </w:t>
-      </w:r>
-    </w:p>
-    <w:p>
-      <w:pPr>
-        <w:spacing w:after="0" w:line="240" w:lineRule="auto"/>
-        <w:ind w:firstLine="720"/>
-        <w:rPr>
-          <w:rFonts w:ascii="Arial" w:eastAsia="Arial" w:hAnsi="Arial" w:cs="Arial"/>
-          <w:color w:val="000000"/>
-          <w:lang w:val="en-GB"/>
-        </w:rPr>
-      </w:pPr>
-      <w:r>
-        <w:rPr>
-          <w:rFonts w:ascii="Arial" w:eastAsia="Arial" w:hAnsi="Arial" w:cs="Arial"/>
-          <w:b/>
-          <w:color w:val="000000"/>
-          <w:lang w:val="en-GB"/>
-        </w:rPr>
-        <w:t>##</w:t>
-      </w:r>
-    </w:p>
-    <w:p>
-      <w:pPr>
-        <w:spacing w:after="0" w:line="240" w:lineRule="auto"/>
-        <w:rPr>
-          <w:rFonts w:ascii="Times New Roman" w:eastAsia="Times New Roman" w:hAnsi="Times New Roman" w:cs="Times New Roman"/>
-          <w:sz w:val="24"/>
-          <w:szCs w:val="24"/>
-          <w:lang w:val="en-GB"/>
-        </w:rPr>
-      </w:pPr>
-    </w:p>
-    <w:p>
-      <w:pPr>
-        <w:spacing w:after="0" w:line="240" w:lineRule="auto"/>
-        <w:rPr>
-          <w:rFonts w:ascii="Arial" w:eastAsia="Arial" w:hAnsi="Arial" w:cs="Arial"/>
-          <w:color w:val="000000"/>
-          <w:lang w:val="en-GB"/>
-        </w:rPr>
-      </w:pPr>
-      <w:r>
-        <w:rPr>
-          <w:rFonts w:ascii="Arial" w:eastAsia="Arial" w:hAnsi="Arial" w:cs="Arial"/>
-          <w:i/>
-          <w:iCs/>
-          <w:color w:val="000000"/>
-          <w:lang w:val="en-GB"/>
-        </w:rPr>
-        <w:t>letra</w:t>
-      </w:r>
-      <w:r>
-        <w:rPr>
-          <w:rFonts w:ascii="Arial" w:eastAsia="Arial" w:hAnsi="Arial" w:cs="Arial"/>
-          <w:i/>
-          <w:iCs/>
-          <w:color w:val="000000"/>
-          <w:lang w:val="en-GB"/>
-        </w:rPr>
-        <w:t xml:space="preserve"> :</w:t>
-      </w:r>
-      <w:r>
-        <w:rPr>
-          <w:rFonts w:ascii="Arial" w:eastAsia="Arial" w:hAnsi="Arial" w:cs="Arial"/>
-          <w:color w:val="000000"/>
-          <w:lang w:val="en-GB"/>
-        </w:rPr>
-        <w:t xml:space="preserve"> </w:t>
-      </w:r>
-      <w:r>
-        <w:rPr>
-          <w:rFonts w:ascii="Arial" w:eastAsia="Arial" w:hAnsi="Arial" w:cs="Arial"/>
-          <w:i/>
-          <w:iCs/>
-          <w:color w:val="000000"/>
-          <w:lang w:val="en-GB"/>
-        </w:rPr>
-        <w:t>one of</w:t>
-      </w:r>
-    </w:p>
-    <w:p>
-      <w:pPr>
-        <w:spacing w:after="0" w:line="240" w:lineRule="auto"/>
-        <w:ind w:firstLine="720"/>
-        <w:rPr>
-          <w:rFonts w:ascii="Arial" w:eastAsia="Arial" w:hAnsi="Arial" w:cs="Arial"/>
-          <w:b/>
-          <w:color w:val="000000"/>
-          <w:lang w:val="en-GB"/>
-        </w:rPr>
-      </w:pPr>
-      <w:r>
-        <w:rPr>
-          <w:rFonts w:ascii="Arial" w:eastAsia="Arial" w:hAnsi="Arial" w:cs="Arial"/>
-          <w:b/>
-          <w:color w:val="000000"/>
-          <w:lang w:val="en-GB"/>
-        </w:rPr>
-        <w:t>a b</w:t>
-      </w:r>
-      <w:r>
-        <w:rPr>
-          <w:rFonts w:ascii="Arial" w:eastAsia="Arial" w:hAnsi="Arial" w:cs="Arial"/>
-          <w:b/>
-          <w:color w:val="000000"/>
-          <w:lang w:val="en-GB"/>
-        </w:rPr>
-        <w:t xml:space="preserve"> </w:t>
-      </w:r>
-      <w:r>
-        <w:rPr>
-          <w:rFonts w:ascii="Arial" w:eastAsia="Arial" w:hAnsi="Arial" w:cs="Arial"/>
-          <w:b/>
-          <w:color w:val="000000"/>
-          <w:lang w:val="en-GB"/>
-        </w:rPr>
-        <w:t xml:space="preserve">c d e f g h i j k l m n o p q r s t u </w:t>
-      </w:r>
-    </w:p>
-    <w:p>
-      <w:pPr>
-        <w:spacing w:after="0" w:line="240" w:lineRule="auto"/>
-        <w:ind w:firstLine="720"/>
-        <w:rPr>
-          <w:rFonts w:ascii="Arial" w:eastAsia="Arial" w:hAnsi="Arial" w:cs="Arial"/>
-          <w:b/>
-          <w:color w:val="000000"/>
-        </w:rPr>
-      </w:pPr>
-      <w:r>
-        <w:rPr>
-          <w:rFonts w:ascii="Arial" w:eastAsia="Arial" w:hAnsi="Arial" w:cs="Arial"/>
-          <w:b/>
-          <w:color w:val="000000"/>
-        </w:rPr>
-        <w:t>v w x y z</w:t>
-      </w:r>
-      <w:r>
-        <w:rPr>
-          <w:rFonts w:ascii="Arial" w:eastAsia="Arial" w:hAnsi="Arial" w:cs="Arial"/>
-          <w:b/>
-          <w:color w:val="000000"/>
-        </w:rPr>
-        <w:t xml:space="preserve"> A B C D E F G H I J K L M </w:t>
-      </w:r>
-    </w:p>
-    <w:p>
-      <w:pPr>
-        <w:spacing w:after="0" w:line="240" w:lineRule="auto"/>
-        <w:ind w:firstLine="720"/>
-        <w:rPr>
-          <w:rFonts w:ascii="Arial" w:eastAsia="Arial" w:hAnsi="Arial" w:cs="Arial"/>
-          <w:b/>
-          <w:color w:val="000000"/>
-        </w:rPr>
-      </w:pPr>
-      <w:r>
-        <w:rPr>
-          <w:rFonts w:ascii="Arial" w:eastAsia="Arial" w:hAnsi="Arial" w:cs="Arial"/>
-          <w:b/>
-          <w:color w:val="000000"/>
-        </w:rPr>
-        <w:t xml:space="preserve">N O P Q R S T U V W X Y Z  </w:t>
-      </w:r>
-    </w:p>
-    <w:p>
-      <w:pPr>
-        <w:spacing w:after="0" w:line="240" w:lineRule="auto"/>
-        <w:rPr>
-          <w:rFonts w:ascii="Times New Roman" w:eastAsia="Times New Roman" w:hAnsi="Times New Roman" w:cs="Times New Roman"/>
-          <w:sz w:val="24"/>
-          <w:szCs w:val="24"/>
-        </w:rPr>
-      </w:pPr>
-    </w:p>
-    <w:p>
-      <w:pPr>
-        <w:spacing w:after="0" w:line="240" w:lineRule="auto"/>
-        <w:rPr>
-          <w:rFonts w:ascii="Arial" w:eastAsia="Arial" w:hAnsi="Arial" w:cs="Arial"/>
-          <w:i/>
-          <w:iCs/>
-          <w:color w:val="000000"/>
-        </w:rPr>
-      </w:pPr>
-      <w:r>
-        <w:rPr>
-          <w:rFonts w:ascii="Arial" w:eastAsia="Arial" w:hAnsi="Arial" w:cs="Arial"/>
-          <w:i/>
-          <w:iCs/>
-          <w:color w:val="000000"/>
-        </w:rPr>
-        <w:t>digito</w:t>
-      </w:r>
-      <w:r>
-        <w:rPr>
-          <w:rFonts w:ascii="Arial" w:eastAsia="Arial" w:hAnsi="Arial" w:cs="Arial"/>
-          <w:i/>
-          <w:iCs/>
-          <w:color w:val="000000"/>
-        </w:rPr>
-        <w:t xml:space="preserve"> : one of</w:t>
-      </w:r>
-    </w:p>
-    <w:p>
-      <w:pPr>
-        <w:spacing w:after="0" w:line="240" w:lineRule="auto"/>
-        <w:ind w:firstLine="720"/>
-        <w:rPr>
-          <w:rFonts w:ascii="Times New Roman" w:eastAsia="Times New Roman" w:hAnsi="Times New Roman" w:cs="Times New Roman"/>
-          <w:sz w:val="24"/>
-          <w:szCs w:val="24"/>
-        </w:rPr>
-      </w:pPr>
-      <w:r>
-        <w:rPr>
-          <w:rFonts w:ascii="Arial" w:eastAsia="Arial" w:hAnsi="Arial" w:cs="Arial"/>
-          <w:b/>
-          <w:color w:val="000000"/>
-        </w:rPr>
-        <w:t>0 1 2 3 4 5 6 7 8 9</w:t>
+          <w:color w:val="000000"/>
+          <w:sz w:val="24"/>
+          <w:szCs w:val="24"/>
+        </w:rPr>
+        <w:t xml:space="preserve"> </w:t>
+      </w:r>
+      <w:r>
+        <w:rPr>
+          <w:rFonts w:ascii="Arial" w:eastAsia="Arial" w:hAnsi="Arial" w:cs="Arial"/>
+          <w:color w:val="000000"/>
+          <w:sz w:val="24"/>
+          <w:szCs w:val="24"/>
+        </w:rPr>
+        <w:t>hasta el fin de la linea</w:t>
+      </w:r>
+      <w:r>
+        <w:rPr>
+          <w:rFonts w:ascii="Arial" w:eastAsia="Arial" w:hAnsi="Arial" w:cs="Arial"/>
+          <w:color w:val="000000"/>
+          <w:sz w:val="24"/>
+          <w:szCs w:val="24"/>
+        </w:rPr>
+        <w:t>, ya que lo que sigue forma parte de un comentario</w:t>
+      </w:r>
+      <w:r>
+        <w:rPr>
+          <w:rFonts w:ascii="Arial" w:eastAsia="Arial" w:hAnsi="Arial" w:cs="Arial"/>
+          <w:color w:val="000000"/>
+          <w:sz w:val="24"/>
+          <w:szCs w:val="24"/>
+        </w:rPr>
+        <w:t>.</w:t>
       </w:r>
     </w:p>
     <w:p>
@@ -1145,7 +1375,8 @@
         <w:spacing w:after="0" w:line="240" w:lineRule="auto"/>
         <w:jc w:val="both"/>
         <w:rPr>
-          <w:rFonts w:ascii="Times New Roman" w:eastAsia="Times New Roman" w:hAnsi="Times New Roman" w:cs="Times New Roman"/>
+          <w:rFonts w:ascii="Arial" w:eastAsia="Arial" w:hAnsi="Arial" w:cs="Arial"/>
+          <w:color w:val="000000"/>
           <w:sz w:val="24"/>
           <w:szCs w:val="24"/>
         </w:rPr>
@@ -1156,105 +1387,175 @@
         <w:spacing w:after="0" w:line="240" w:lineRule="auto"/>
         <w:jc w:val="both"/>
         <w:rPr>
-          <w:rFonts w:ascii="Times New Roman" w:eastAsia="Times New Roman" w:hAnsi="Times New Roman" w:cs="Times New Roman"/>
-          <w:sz w:val="24"/>
-          <w:szCs w:val="24"/>
-        </w:rPr>
-      </w:pPr>
-    </w:p>
-    <w:p>
-      <w:pPr>
-        <w:spacing w:after="0" w:line="240" w:lineRule="auto"/>
-        <w:rPr>
-          <w:rFonts w:ascii="Arial" w:eastAsia="Arial" w:hAnsi="Arial" w:cs="Arial"/>
-          <w:color w:val="000000"/>
-        </w:rPr>
-      </w:pPr>
-    </w:p>
-    <w:p>
-      <w:pPr>
-        <w:spacing w:after="0" w:line="240" w:lineRule="auto"/>
-        <w:rPr>
-          <w:rFonts w:ascii="Arial" w:eastAsia="Arial" w:hAnsi="Arial" w:cs="Arial"/>
-          <w:color w:val="000000"/>
-        </w:rPr>
-      </w:pPr>
-    </w:p>
-    <w:p>
-      <w:pPr>
-        <w:spacing w:after="0" w:line="240" w:lineRule="auto"/>
-        <w:rPr>
-          <w:rFonts w:ascii="Arial" w:eastAsia="Arial" w:hAnsi="Arial" w:cs="Arial"/>
-          <w:color w:val="000000"/>
-        </w:rPr>
-      </w:pPr>
-    </w:p>
-    <w:p>
-      <w:pPr>
-        <w:spacing w:after="0" w:line="240" w:lineRule="auto"/>
-        <w:rPr>
-          <w:rFonts w:ascii="Arial" w:eastAsia="Arial" w:hAnsi="Arial" w:cs="Arial"/>
-          <w:color w:val="000000"/>
-        </w:rPr>
-      </w:pPr>
-    </w:p>
-    <w:p>
-      <w:pPr>
-        <w:spacing w:after="0" w:line="240" w:lineRule="auto"/>
-        <w:rPr>
-          <w:rFonts w:ascii="Arial" w:eastAsia="Arial" w:hAnsi="Arial" w:cs="Arial"/>
-          <w:color w:val="000000"/>
-        </w:rPr>
-      </w:pPr>
-    </w:p>
-    <w:p>
-      <w:pPr>
-        <w:spacing w:after="0" w:line="240" w:lineRule="auto"/>
-        <w:rPr>
-          <w:rFonts w:ascii="Arial" w:eastAsia="Arial" w:hAnsi="Arial" w:cs="Arial"/>
-          <w:color w:val="000000"/>
-        </w:rPr>
-      </w:pPr>
-    </w:p>
-    <w:p>
-      <w:pPr>
-        <w:spacing w:after="0" w:line="240" w:lineRule="auto"/>
-        <w:rPr>
-          <w:rFonts w:ascii="Arial" w:eastAsia="Arial" w:hAnsi="Arial" w:cs="Arial"/>
-          <w:color w:val="000000"/>
-        </w:rPr>
-      </w:pPr>
-    </w:p>
-    <w:p>
-      <w:pPr>
-        <w:spacing w:after="0" w:line="240" w:lineRule="auto"/>
-        <w:rPr>
-          <w:rFonts w:ascii="Arial" w:eastAsia="Arial" w:hAnsi="Arial" w:cs="Arial"/>
-          <w:color w:val="000000"/>
-        </w:rPr>
-      </w:pPr>
-    </w:p>
-    <w:p>
-      <w:pPr>
-        <w:spacing w:after="0" w:line="240" w:lineRule="auto"/>
-        <w:rPr>
-          <w:rFonts w:ascii="Arial" w:eastAsia="Arial" w:hAnsi="Arial" w:cs="Arial"/>
-          <w:color w:val="000000"/>
-        </w:rPr>
-      </w:pPr>
-    </w:p>
-    <w:p>
-      <w:pPr>
-        <w:spacing w:after="0" w:line="240" w:lineRule="auto"/>
-        <w:rPr>
-          <w:rFonts w:ascii="Arial" w:eastAsia="Arial" w:hAnsi="Arial" w:cs="Arial"/>
-          <w:color w:val="000000"/>
-        </w:rPr>
-      </w:pPr>
-    </w:p>
-    <w:p>
-      <w:pPr>
-        <w:spacing w:after="0" w:line="240" w:lineRule="auto"/>
+          <w:rFonts w:ascii="Arial" w:eastAsia="Arial" w:hAnsi="Arial" w:cs="Arial"/>
+          <w:color w:val="000000"/>
+          <w:sz w:val="24"/>
+          <w:szCs w:val="24"/>
+        </w:rPr>
+      </w:pPr>
+      <w:r>
+        <w:rPr>
+          <w:rFonts w:ascii="Arial" w:eastAsia="Arial" w:hAnsi="Arial" w:cs="Arial"/>
+          <w:color w:val="000000"/>
+          <w:sz w:val="24"/>
+          <w:szCs w:val="24"/>
+        </w:rPr>
+        <w:t>En dicho caso, el analizador sint</w:t>
+      </w:r>
+      <w:r>
+        <w:rPr>
+          <w:rFonts w:ascii="Arial" w:eastAsia="Arial" w:hAnsi="Arial" w:cs="Arial"/>
+          <w:color w:val="000000"/>
+          <w:sz w:val="24"/>
+          <w:szCs w:val="24"/>
+        </w:rPr>
+        <w:t>á</w:t>
+      </w:r>
+      <w:r>
+        <w:rPr>
+          <w:rFonts w:ascii="Arial" w:eastAsia="Arial" w:hAnsi="Arial" w:cs="Arial"/>
+          <w:color w:val="000000"/>
+          <w:sz w:val="24"/>
+          <w:szCs w:val="24"/>
+        </w:rPr>
+        <w:t>ctico nunca se</w:t>
+      </w:r>
+      <w:r>
+        <w:rPr>
+          <w:rFonts w:ascii="Arial" w:eastAsia="Arial" w:hAnsi="Arial" w:cs="Arial"/>
+          <w:color w:val="000000"/>
+          <w:sz w:val="24"/>
+          <w:szCs w:val="24"/>
+        </w:rPr>
+        <w:t xml:space="preserve"> va</w:t>
+      </w:r>
+      <w:r>
+        <w:rPr>
+          <w:rFonts w:ascii="Arial" w:eastAsia="Arial" w:hAnsi="Arial" w:cs="Arial"/>
+          <w:color w:val="000000"/>
+          <w:sz w:val="24"/>
+          <w:szCs w:val="24"/>
+        </w:rPr>
+        <w:t xml:space="preserve"> entera</w:t>
+      </w:r>
+      <w:r>
+        <w:rPr>
+          <w:rFonts w:ascii="Arial" w:eastAsia="Arial" w:hAnsi="Arial" w:cs="Arial"/>
+          <w:color w:val="000000"/>
+          <w:sz w:val="24"/>
+          <w:szCs w:val="24"/>
+        </w:rPr>
+        <w:t>r</w:t>
+      </w:r>
+      <w:r>
+        <w:rPr>
+          <w:rFonts w:ascii="Arial" w:eastAsia="Arial" w:hAnsi="Arial" w:cs="Arial"/>
+          <w:color w:val="000000"/>
+          <w:sz w:val="24"/>
+          <w:szCs w:val="24"/>
+        </w:rPr>
+        <w:t xml:space="preserve"> de que existe un token </w:t>
+      </w:r>
+      <w:r>
+        <w:rPr>
+          <w:rFonts w:ascii="Arial" w:eastAsia="Arial" w:hAnsi="Arial" w:cs="Arial"/>
+          <w:i/>
+          <w:iCs/>
+          <w:color w:val="000000"/>
+          <w:sz w:val="24"/>
+          <w:szCs w:val="24"/>
+        </w:rPr>
+        <w:t>comentario</w:t>
+      </w:r>
+      <w:r>
+        <w:rPr>
+          <w:rFonts w:ascii="Arial" w:eastAsia="Arial" w:hAnsi="Arial" w:cs="Arial"/>
+          <w:i/>
+          <w:iCs/>
+          <w:color w:val="000000"/>
+          <w:sz w:val="24"/>
+          <w:szCs w:val="24"/>
+        </w:rPr>
+        <w:t>.</w:t>
+      </w:r>
+    </w:p>
+    <w:p>
+      <w:pPr>
+        <w:spacing w:after="0" w:line="240" w:lineRule="auto"/>
+        <w:jc w:val="both"/>
+        <w:rPr>
+          <w:rFonts w:ascii="Arial" w:eastAsia="Arial" w:hAnsi="Arial" w:cs="Arial"/>
+          <w:color w:val="000000"/>
+        </w:rPr>
+      </w:pPr>
+    </w:p>
+    <w:p>
+      <w:pPr>
+        <w:spacing w:after="0" w:line="240" w:lineRule="auto"/>
+        <w:jc w:val="both"/>
+        <w:rPr>
+          <w:rFonts w:ascii="Arial" w:eastAsia="Arial" w:hAnsi="Arial" w:cs="Arial"/>
+          <w:color w:val="000000"/>
+        </w:rPr>
+      </w:pPr>
+    </w:p>
+    <w:p>
+      <w:pPr>
+        <w:spacing w:after="0" w:line="240" w:lineRule="auto"/>
+        <w:jc w:val="both"/>
+        <w:rPr>
+          <w:rFonts w:ascii="Arial" w:eastAsia="Arial" w:hAnsi="Arial" w:cs="Arial"/>
+          <w:color w:val="000000"/>
+        </w:rPr>
+      </w:pPr>
+    </w:p>
+    <w:p>
+      <w:pPr>
+        <w:spacing w:after="0" w:line="240" w:lineRule="auto"/>
+        <w:jc w:val="both"/>
+        <w:rPr>
+          <w:rFonts w:ascii="Arial" w:eastAsia="Arial" w:hAnsi="Arial" w:cs="Arial"/>
+          <w:color w:val="000000"/>
+        </w:rPr>
+      </w:pPr>
+    </w:p>
+    <w:p>
+      <w:pPr>
+        <w:spacing w:after="0" w:line="240" w:lineRule="auto"/>
+        <w:jc w:val="both"/>
+        <w:rPr>
+          <w:rFonts w:ascii="Arial" w:eastAsia="Arial" w:hAnsi="Arial" w:cs="Arial"/>
+          <w:color w:val="000000"/>
+        </w:rPr>
+      </w:pPr>
+    </w:p>
+    <w:p>
+      <w:pPr>
+        <w:spacing w:after="0" w:line="240" w:lineRule="auto"/>
+        <w:jc w:val="both"/>
+        <w:rPr>
+          <w:rFonts w:ascii="Arial" w:eastAsia="Arial" w:hAnsi="Arial" w:cs="Arial"/>
+          <w:color w:val="000000"/>
+        </w:rPr>
+      </w:pPr>
+    </w:p>
+    <w:p>
+      <w:pPr>
+        <w:spacing w:after="0" w:line="240" w:lineRule="auto"/>
+        <w:jc w:val="both"/>
+        <w:rPr>
+          <w:rFonts w:ascii="Arial" w:eastAsia="Arial" w:hAnsi="Arial" w:cs="Arial"/>
+          <w:color w:val="000000"/>
+        </w:rPr>
+      </w:pPr>
+    </w:p>
+    <w:p>
+      <w:pPr>
+        <w:spacing w:after="0" w:line="240" w:lineRule="auto"/>
+        <w:rPr>
+          <w:rFonts w:ascii="Arial" w:eastAsia="Arial" w:hAnsi="Arial" w:cs="Arial"/>
+          <w:color w:val="000000"/>
+        </w:rPr>
       </w:pPr>
     </w:p>
     <w:p>
@@ -1263,8 +1564,8 @@
         <w:rPr>
           <w:rFonts w:ascii="Times New Roman" w:eastAsia="Times New Roman" w:hAnsi="Times New Roman" w:cs="Times New Roman"/>
           <w:color w:val="0070C0"/>
-          <w:sz w:val="24"/>
-          <w:szCs w:val="24"/>
+          <w:sz w:val="32"/>
+          <w:szCs w:val="32"/>
           <w:u w:val="single"/>
         </w:rPr>
       </w:pPr>
@@ -1272,15 +1573,18 @@
         <w:rPr>
           <w:rFonts w:ascii="Arial" w:eastAsia="Arial" w:hAnsi="Arial" w:cs="Arial"/>
           <w:color w:val="0070C0"/>
+          <w:sz w:val="28"/>
+          <w:szCs w:val="28"/>
           <w:u w:val="single"/>
         </w:rPr>
-        <w:lastRenderedPageBreak/>
         <w:t>BNF de la gramática sint</w:t>
       </w:r>
       <w:r>
         <w:rPr>
           <w:rFonts w:ascii="Arial" w:eastAsia="Arial" w:hAnsi="Arial" w:cs="Arial"/>
           <w:color w:val="0070C0"/>
+          <w:sz w:val="28"/>
+          <w:szCs w:val="28"/>
           <w:u w:val="single"/>
         </w:rPr>
         <w:t>á</w:t>
@@ -1289,9 +1593,21 @@
         <w:rPr>
           <w:rFonts w:ascii="Arial" w:eastAsia="Arial" w:hAnsi="Arial" w:cs="Arial"/>
           <w:color w:val="0070C0"/>
+          <w:sz w:val="28"/>
+          <w:szCs w:val="28"/>
           <w:u w:val="single"/>
         </w:rPr>
         <w:t>ctica</w:t>
+      </w:r>
+      <w:r>
+        <w:rPr>
+          <w:rFonts w:ascii="Arial" w:eastAsia="Arial" w:hAnsi="Arial" w:cs="Arial"/>
+          <w:color w:val="0070C0"/>
+          <w:sz w:val="28"/>
+          <w:szCs w:val="28"/>
+          <w:u w:val="single"/>
+        </w:rPr>
+        <w:t>:</w:t>
       </w:r>
     </w:p>
     <w:p>
@@ -2366,15 +2682,25 @@
         <w:jc w:val="both"/>
         <w:rPr>
           <w:rFonts w:ascii="Arial" w:eastAsia="Arial" w:hAnsi="Arial" w:cs="Arial"/>
-        </w:rPr>
-      </w:pPr>
-      <w:r>
-        <w:rPr>
-          <w:rFonts w:ascii="Arial" w:eastAsia="Arial" w:hAnsi="Arial" w:cs="Arial"/>
-          <w:i/>
-          <w:iCs/>
-        </w:rPr>
-        <w:t>identificador</w:t>
+          <w:i/>
+          <w:iCs/>
+        </w:rPr>
+      </w:pPr>
+      <w:r>
+        <w:rPr>
+          <w:rFonts w:ascii="Arial" w:eastAsia="Arial" w:hAnsi="Arial" w:cs="Arial"/>
+          <w:i/>
+          <w:iCs/>
+        </w:rPr>
+        <w:t>I</w:t>
+      </w:r>
+      <w:r>
+        <w:rPr>
+          <w:rFonts w:ascii="Arial" w:eastAsia="Arial" w:hAnsi="Arial" w:cs="Arial"/>
+          <w:i/>
+          <w:iCs/>
+        </w:rPr>
+        <w:t>dentificador</w:t>
       </w:r>
     </w:p>
     <w:sectPr>

</xml_diff>